<commit_message>
Update Project Report - PCN Payer by Shahbaz Syed.docx
</commit_message>
<xml_diff>
--- a/Project Report - PCN Payer by Shahbaz Syed.docx
+++ b/Project Report - PCN Payer by Shahbaz Syed.docx
@@ -5457,7 +5457,6 @@
         </w:rPr>
         <w:t xml:space="preserve">PCN Payer </w:t>
       </w:r>
-      <w:proofErr w:type="spellStart"/>
       <w:r>
         <w:rPr>
           <w:sz w:val="22"/>
@@ -5466,7 +5465,6 @@
         </w:rPr>
         <w:t>executable</w:t>
       </w:r>
-      <w:proofErr w:type="spellEnd"/>
       <w:r>
         <w:rPr>
           <w:sz w:val="22"/>
@@ -5570,21 +5568,7 @@
               <w:rPr>
                 <w:rFonts w:cstheme="minorHAnsi"/>
               </w:rPr>
-              <w:t xml:space="preserve">An executable file that is used to install and set up part of the application. This was generated using a third party application called </w:t>
-            </w:r>
-            <w:proofErr w:type="spellStart"/>
-            <w:r>
-              <w:rPr>
-                <w:rFonts w:cstheme="minorHAnsi"/>
-              </w:rPr>
-              <w:t>Inno</w:t>
-            </w:r>
-            <w:proofErr w:type="spellEnd"/>
-            <w:r>
-              <w:rPr>
-                <w:rFonts w:cstheme="minorHAnsi"/>
-              </w:rPr>
-              <w:t xml:space="preserve"> setup complier.</w:t>
+              <w:t>An executable file that is used to install and set up part of the application. This was generated using a third party application called Inno setup complier.</w:t>
             </w:r>
           </w:p>
         </w:tc>
@@ -6224,14 +6208,511 @@
         </w:rPr>
         <w:t xml:space="preserve">4.1 </w:t>
       </w:r>
-      <w:r>
-        <w:rPr>
-          <w:sz w:val="22"/>
-          <w:szCs w:val="22"/>
-        </w:rPr>
-        <w:t>Analysis</w:t>
-      </w:r>
       <w:bookmarkEnd w:id="36"/>
+      <w:r>
+        <w:rPr>
+          <w:sz w:val="22"/>
+          <w:szCs w:val="22"/>
+        </w:rPr>
+        <w:t>Development Methodology</w:t>
+      </w:r>
+    </w:p>
+    <w:p>
+      <w:r>
+        <w:t xml:space="preserve">Continuing on from section 3.1 the Agile methodology was beneficial for the project as ‘the agile development methodology minimises risks’(Synopsis.com 2017). As the software was developed in iterations adding new features step by step this meant that I could easily </w:t>
+      </w:r>
+      <w:r>
+        <w:t xml:space="preserve">pin point any new errors as I would not move onto the next functionality without completing the previous one. My approach was somewhat different to this methodology as I had started the development of the software with very loose plans as I knew that there were going to be complications where it would be easier to change the requirement rather than to keep working on the complications and thus wasting valuable time. </w:t>
+      </w:r>
+    </w:p>
+    <w:p>
+      <w:r>
+        <w:t xml:space="preserve">This is where parts of the Rapid Application Development (RAD) methodology where starting to show. </w:t>
+      </w:r>
+      <w:r>
+        <w:t>‘</w:t>
+      </w:r>
+      <w:r>
+        <w:t>This RAD process allows our developers to quickly adjust to shifting requirements in a fast-paced and constantly</w:t>
+      </w:r>
+      <w:r>
+        <w:t xml:space="preserve"> changing market’(Synopsis.com 2017). The constantly changing of requirements was needed to be able to produce a high quality application in a short period of time. This was easily done as I was working on this by myself; I would do this differently if working in a group as a clearer set of requirements would be needed. The application has always been end user focused however as their was no user feedback I had to manage with the resources I had and therefore depended on thoroughly testing and re-testing every section of the application to provide a robust application.</w:t>
+      </w:r>
+    </w:p>
+    <w:p>
+      <w:r>
+        <w:t>Using Agile Scrum Methodology meant that the workload was manageable as the development of the project was broken down into sprints.</w:t>
+      </w:r>
+      <w:r>
+        <w:t xml:space="preserve"> ‘</w:t>
+      </w:r>
+      <w:r>
+        <w:t>Scrum is one of the many types of agile methodology, known for breaking projects down into sizable chunks called “sprints.” Agile scrum methodology is good for businesses that need to finish specific projects quickly</w:t>
+      </w:r>
+      <w:r>
+        <w:t>’(B</w:t>
+      </w:r>
+      <w:r>
+        <w:t>usinessnewsdaily.com</w:t>
+      </w:r>
+      <w:r>
+        <w:t>, 2021).</w:t>
+      </w:r>
+      <w:r>
+        <w:t xml:space="preserve"> Here I was able to develop the application incrementally as I had broken the workload down into 3 separate yet </w:t>
+      </w:r>
+      <w:r>
+        <w:t>inter</w:t>
+      </w:r>
+      <w:r>
+        <w:t xml:space="preserve">dependent </w:t>
+      </w:r>
+      <w:r>
+        <w:t>workflows</w:t>
+      </w:r>
+      <w:r>
+        <w:t xml:space="preserve">. The first being the UI Path used for the back end of the application where all the automation would be done. When this was possible incrementally developing </w:t>
+      </w:r>
+      <w:r>
+        <w:t>the second workflow, the database to accommodate for the information that would be needed to be stored for the automation to work fast. Then when both were working fine and at a stage where no changes were necessary I started to work on the GUI workflow. This was where Increments had to be broken down into smaller increments as small changes could make or break the application. After the application was working I was able to start the fourth sprint where I could add additional features like adding a new account so that the application could be well rounded overall.</w:t>
+      </w:r>
+      <w:r>
+        <w:t xml:space="preserve"> Each Development sprint lasted an average of around 20-30 days and the last sprint to make final stage tweaks took around 10 days.</w:t>
+      </w:r>
+    </w:p>
+    <w:p>
+      <w:r>
+        <w:t>These sprints saved me a lot of time as I did not have to waste as much time finding bugs and fixing them as every time I found an error I would simply revert to my last save and work back up from there. When a sprint was completed I was rigorously tested to make sure no errors/bugs were transferred over to the next development sprint.</w:t>
+      </w:r>
+    </w:p>
+    <w:p>
+      <w:pPr>
+        <w:rPr>
+          <w:rFonts w:asciiTheme="majorHAnsi" w:eastAsiaTheme="majorEastAsia" w:hAnsiTheme="majorHAnsi" w:cstheme="majorBidi"/>
+          <w:color w:val="2F5496" w:themeColor="accent1" w:themeShade="BF"/>
+        </w:rPr>
+      </w:pPr>
+      <w:bookmarkStart w:id="37" w:name="_Toc104584586"/>
+      <w:bookmarkStart w:id="38" w:name="_Toc104584587"/>
+      <w:r>
+        <w:br w:type="page"/>
+      </w:r>
+    </w:p>
+    <w:p>
+      <w:pPr>
+        <w:pStyle w:val="Heading2"/>
+        <w:rPr>
+          <w:sz w:val="22"/>
+          <w:szCs w:val="22"/>
+        </w:rPr>
+      </w:pPr>
+      <w:r>
+        <w:rPr>
+          <w:sz w:val="22"/>
+          <w:szCs w:val="22"/>
+        </w:rPr>
+        <w:lastRenderedPageBreak/>
+        <w:t>4.</w:t>
+      </w:r>
+      <w:r>
+        <w:rPr>
+          <w:sz w:val="22"/>
+          <w:szCs w:val="22"/>
+        </w:rPr>
+        <w:t>2</w:t>
+      </w:r>
+      <w:r>
+        <w:rPr>
+          <w:sz w:val="22"/>
+          <w:szCs w:val="22"/>
+        </w:rPr>
+        <w:t xml:space="preserve"> Implementation</w:t>
+      </w:r>
+      <w:bookmarkEnd w:id="38"/>
+    </w:p>
+    <w:p>
+      <w:pPr>
+        <w:pStyle w:val="Heading2"/>
+        <w:rPr>
+          <w:sz w:val="22"/>
+          <w:szCs w:val="22"/>
+        </w:rPr>
+      </w:pPr>
+      <w:r>
+        <w:rPr>
+          <w:sz w:val="22"/>
+          <w:szCs w:val="22"/>
+        </w:rPr>
+        <w:t>4.2.1 Software Used for Design and Development</w:t>
+      </w:r>
+    </w:p>
+    <w:tbl>
+      <w:tblPr>
+        <w:tblStyle w:val="GridTable5Dark-Accent5"/>
+        <w:tblW w:w="0" w:type="auto"/>
+        <w:tblLook w:val="04A0" w:firstRow="1" w:lastRow="0" w:firstColumn="1" w:lastColumn="0" w:noHBand="0" w:noVBand="1"/>
+      </w:tblPr>
+      <w:tblGrid>
+        <w:gridCol w:w="1838"/>
+        <w:gridCol w:w="7178"/>
+      </w:tblGrid>
+      <w:tr>
+        <w:trPr>
+          <w:cnfStyle w:val="100000000000" w:firstRow="1" w:lastRow="0" w:firstColumn="0" w:lastColumn="0" w:oddVBand="0" w:evenVBand="0" w:oddHBand="0" w:evenHBand="0" w:firstRowFirstColumn="0" w:firstRowLastColumn="0" w:lastRowFirstColumn="0" w:lastRowLastColumn="0"/>
+        </w:trPr>
+        <w:tc>
+          <w:tcPr>
+            <w:cnfStyle w:val="001000000000" w:firstRow="0" w:lastRow="0" w:firstColumn="1" w:lastColumn="0" w:oddVBand="0" w:evenVBand="0" w:oddHBand="0" w:evenHBand="0" w:firstRowFirstColumn="0" w:firstRowLastColumn="0" w:lastRowFirstColumn="0" w:lastRowLastColumn="0"/>
+            <w:tcW w:w="1838" w:type="dxa"/>
+          </w:tcPr>
+          <w:p>
+            <w:r>
+              <w:t>Software</w:t>
+            </w:r>
+          </w:p>
+        </w:tc>
+        <w:tc>
+          <w:tcPr>
+            <w:tcW w:w="7178" w:type="dxa"/>
+          </w:tcPr>
+          <w:p>
+            <w:pPr>
+              <w:cnfStyle w:val="100000000000" w:firstRow="1" w:lastRow="0" w:firstColumn="0" w:lastColumn="0" w:oddVBand="0" w:evenVBand="0" w:oddHBand="0" w:evenHBand="0" w:firstRowFirstColumn="0" w:firstRowLastColumn="0" w:lastRowFirstColumn="0" w:lastRowLastColumn="0"/>
+            </w:pPr>
+            <w:r>
+              <w:t>Why and how it was used</w:t>
+            </w:r>
+            <w:r>
+              <w:t xml:space="preserve"> during the project</w:t>
+            </w:r>
+          </w:p>
+        </w:tc>
+      </w:tr>
+      <w:tr>
+        <w:trPr>
+          <w:cnfStyle w:val="000000100000" w:firstRow="0" w:lastRow="0" w:firstColumn="0" w:lastColumn="0" w:oddVBand="0" w:evenVBand="0" w:oddHBand="1" w:evenHBand="0" w:firstRowFirstColumn="0" w:firstRowLastColumn="0" w:lastRowFirstColumn="0" w:lastRowLastColumn="0"/>
+        </w:trPr>
+        <w:tc>
+          <w:tcPr>
+            <w:cnfStyle w:val="001000000000" w:firstRow="0" w:lastRow="0" w:firstColumn="1" w:lastColumn="0" w:oddVBand="0" w:evenVBand="0" w:oddHBand="0" w:evenHBand="0" w:firstRowFirstColumn="0" w:firstRowLastColumn="0" w:lastRowFirstColumn="0" w:lastRowLastColumn="0"/>
+            <w:tcW w:w="1838" w:type="dxa"/>
+          </w:tcPr>
+          <w:p>
+            <w:r>
+              <w:t>GitHub</w:t>
+            </w:r>
+            <w:r>
+              <w:t xml:space="preserve"> Desktop</w:t>
+            </w:r>
+          </w:p>
+        </w:tc>
+        <w:tc>
+          <w:tcPr>
+            <w:tcW w:w="7178" w:type="dxa"/>
+          </w:tcPr>
+          <w:p>
+            <w:pPr>
+              <w:cnfStyle w:val="000000100000" w:firstRow="0" w:lastRow="0" w:firstColumn="0" w:lastColumn="0" w:oddVBand="0" w:evenVBand="0" w:oddHBand="1" w:evenHBand="0" w:firstRowFirstColumn="0" w:firstRowLastColumn="0" w:lastRowFirstColumn="0" w:lastRowLastColumn="0"/>
+            </w:pPr>
+            <w:r>
+              <w:t>GitHub allowed me to keep online versions of my application. During the iteration when I made changes if the application found bugs and I couldn’t fix it I would have an online save which I could retrieve. This also allowed me to see my progress and keep track by giving a title and description to every GitHub push.</w:t>
+            </w:r>
+            <w:r>
+              <w:t xml:space="preserve"> The ease of use from this application allowed for simple uploads to my private online GitHub account.</w:t>
+            </w:r>
+          </w:p>
+        </w:tc>
+      </w:tr>
+      <w:tr>
+        <w:tc>
+          <w:tcPr>
+            <w:cnfStyle w:val="001000000000" w:firstRow="0" w:lastRow="0" w:firstColumn="1" w:lastColumn="0" w:oddVBand="0" w:evenVBand="0" w:oddHBand="0" w:evenHBand="0" w:firstRowFirstColumn="0" w:firstRowLastColumn="0" w:lastRowFirstColumn="0" w:lastRowLastColumn="0"/>
+            <w:tcW w:w="1838" w:type="dxa"/>
+          </w:tcPr>
+          <w:p>
+            <w:r>
+              <w:t>Microsoft Word</w:t>
+            </w:r>
+          </w:p>
+        </w:tc>
+        <w:tc>
+          <w:tcPr>
+            <w:tcW w:w="7178" w:type="dxa"/>
+          </w:tcPr>
+          <w:p>
+            <w:pPr>
+              <w:cnfStyle w:val="000000000000" w:firstRow="0" w:lastRow="0" w:firstColumn="0" w:lastColumn="0" w:oddVBand="0" w:evenVBand="0" w:oddHBand="0" w:evenHBand="0" w:firstRowFirstColumn="0" w:firstRowLastColumn="0" w:lastRowFirstColumn="0" w:lastRowLastColumn="0"/>
+            </w:pPr>
+            <w:r>
+              <w:t>Used to write up this report and document any questions I may have had for my supervisor. Allowing me to keep track of a application to do list where I could amend the list as I went on developing the application.</w:t>
+            </w:r>
+          </w:p>
+        </w:tc>
+      </w:tr>
+      <w:tr>
+        <w:trPr>
+          <w:cnfStyle w:val="000000100000" w:firstRow="0" w:lastRow="0" w:firstColumn="0" w:lastColumn="0" w:oddVBand="0" w:evenVBand="0" w:oddHBand="1" w:evenHBand="0" w:firstRowFirstColumn="0" w:firstRowLastColumn="0" w:lastRowFirstColumn="0" w:lastRowLastColumn="0"/>
+        </w:trPr>
+        <w:tc>
+          <w:tcPr>
+            <w:cnfStyle w:val="001000000000" w:firstRow="0" w:lastRow="0" w:firstColumn="1" w:lastColumn="0" w:oddVBand="0" w:evenVBand="0" w:oddHBand="0" w:evenHBand="0" w:firstRowFirstColumn="0" w:firstRowLastColumn="0" w:lastRowFirstColumn="0" w:lastRowLastColumn="0"/>
+            <w:tcW w:w="1838" w:type="dxa"/>
+          </w:tcPr>
+          <w:p>
+            <w:r>
+              <w:t>Inno Setup Compiler</w:t>
+            </w:r>
+          </w:p>
+        </w:tc>
+        <w:tc>
+          <w:tcPr>
+            <w:tcW w:w="7178" w:type="dxa"/>
+          </w:tcPr>
+          <w:p>
+            <w:pPr>
+              <w:cnfStyle w:val="000000100000" w:firstRow="0" w:lastRow="0" w:firstColumn="0" w:lastColumn="0" w:oddVBand="0" w:evenVBand="0" w:oddHBand="1" w:evenHBand="0" w:firstRowFirstColumn="0" w:firstRowLastColumn="0" w:lastRowFirstColumn="0" w:lastRowLastColumn="0"/>
+            </w:pPr>
+            <w:r>
+              <w:t>Used to create a executable set up programme that would set up the application onto a user’s computer. This would simplify the storage of the application when another person would try to use it.</w:t>
+            </w:r>
+          </w:p>
+        </w:tc>
+      </w:tr>
+      <w:tr>
+        <w:tc>
+          <w:tcPr>
+            <w:cnfStyle w:val="001000000000" w:firstRow="0" w:lastRow="0" w:firstColumn="1" w:lastColumn="0" w:oddVBand="0" w:evenVBand="0" w:oddHBand="0" w:evenHBand="0" w:firstRowFirstColumn="0" w:firstRowLastColumn="0" w:lastRowFirstColumn="0" w:lastRowLastColumn="0"/>
+            <w:tcW w:w="1838" w:type="dxa"/>
+          </w:tcPr>
+          <w:p>
+            <w:r>
+              <w:t>MySQL Workbench 8.0 CE</w:t>
+            </w:r>
+          </w:p>
+        </w:tc>
+        <w:tc>
+          <w:tcPr>
+            <w:tcW w:w="7178" w:type="dxa"/>
+          </w:tcPr>
+          <w:p>
+            <w:pPr>
+              <w:cnfStyle w:val="000000000000" w:firstRow="0" w:lastRow="0" w:firstColumn="0" w:lastColumn="0" w:oddVBand="0" w:evenVBand="0" w:oddHBand="0" w:evenHBand="0" w:firstRowFirstColumn="0" w:firstRowLastColumn="0" w:lastRowFirstColumn="0" w:lastRowLastColumn="0"/>
+            </w:pPr>
+            <w:r>
+              <w:t>This was used to create and monitor the database created for the application. I would be able to read and write to the database using this tool and was able to keep track of any writes the application would make to the database. This software allowed me to create and manage the database stored on my local drive and was the only thing I used for database related work.</w:t>
+            </w:r>
+          </w:p>
+        </w:tc>
+      </w:tr>
+      <w:tr>
+        <w:trPr>
+          <w:cnfStyle w:val="000000100000" w:firstRow="0" w:lastRow="0" w:firstColumn="0" w:lastColumn="0" w:oddVBand="0" w:evenVBand="0" w:oddHBand="1" w:evenHBand="0" w:firstRowFirstColumn="0" w:firstRowLastColumn="0" w:lastRowFirstColumn="0" w:lastRowLastColumn="0"/>
+        </w:trPr>
+        <w:tc>
+          <w:tcPr>
+            <w:cnfStyle w:val="001000000000" w:firstRow="0" w:lastRow="0" w:firstColumn="1" w:lastColumn="0" w:oddVBand="0" w:evenVBand="0" w:oddHBand="0" w:evenHBand="0" w:firstRowFirstColumn="0" w:firstRowLastColumn="0" w:lastRowFirstColumn="0" w:lastRowLastColumn="0"/>
+            <w:tcW w:w="1838" w:type="dxa"/>
+          </w:tcPr>
+          <w:p>
+            <w:r>
+              <w:t>Visual Paradigm 16.3</w:t>
+            </w:r>
+          </w:p>
+        </w:tc>
+        <w:tc>
+          <w:tcPr>
+            <w:tcW w:w="7178" w:type="dxa"/>
+          </w:tcPr>
+          <w:p>
+            <w:pPr>
+              <w:cnfStyle w:val="000000100000" w:firstRow="0" w:lastRow="0" w:firstColumn="0" w:lastColumn="0" w:oddVBand="0" w:evenVBand="0" w:oddHBand="1" w:evenHBand="0" w:firstRowFirstColumn="0" w:firstRowLastColumn="0" w:lastRowFirstColumn="0" w:lastRowLastColumn="0"/>
+            </w:pPr>
+            <w:r>
+              <w:t>This software was used to design the database in the early stages of development where I was making numerous tweaks to the database. This software also was used to generate SQL code used in MySQL Workbench 8.0 CE to create the database as only the structure and dependencies were needed to be made on this software.</w:t>
+            </w:r>
+          </w:p>
+        </w:tc>
+      </w:tr>
+      <w:tr>
+        <w:tc>
+          <w:tcPr>
+            <w:cnfStyle w:val="001000000000" w:firstRow="0" w:lastRow="0" w:firstColumn="1" w:lastColumn="0" w:oddVBand="0" w:evenVBand="0" w:oddHBand="0" w:evenHBand="0" w:firstRowFirstColumn="0" w:firstRowLastColumn="0" w:lastRowFirstColumn="0" w:lastRowLastColumn="0"/>
+            <w:tcW w:w="1838" w:type="dxa"/>
+          </w:tcPr>
+          <w:p>
+            <w:r>
+              <w:t>IntelliJ IDEA Community Edition 2021.3.3</w:t>
+            </w:r>
+          </w:p>
+        </w:tc>
+        <w:tc>
+          <w:tcPr>
+            <w:tcW w:w="7178" w:type="dxa"/>
+          </w:tcPr>
+          <w:p>
+            <w:pPr>
+              <w:cnfStyle w:val="000000000000" w:firstRow="0" w:lastRow="0" w:firstColumn="0" w:lastColumn="0" w:oddVBand="0" w:evenVBand="0" w:oddHBand="0" w:evenHBand="0" w:firstRowFirstColumn="0" w:firstRowLastColumn="0" w:lastRowFirstColumn="0" w:lastRowLastColumn="0"/>
+            </w:pPr>
+            <w:r>
+              <w:t xml:space="preserve">This software was used to write the python programme needed to create the application . The UI Path was written in python using this software and </w:t>
+            </w:r>
+            <w:r>
+              <w:t>so was the GUI. The access to the database from the Python script was also made using this application.</w:t>
+            </w:r>
+          </w:p>
+        </w:tc>
+      </w:tr>
+      <w:tr>
+        <w:trPr>
+          <w:cnfStyle w:val="000000100000" w:firstRow="0" w:lastRow="0" w:firstColumn="0" w:lastColumn="0" w:oddVBand="0" w:evenVBand="0" w:oddHBand="1" w:evenHBand="0" w:firstRowFirstColumn="0" w:firstRowLastColumn="0" w:lastRowFirstColumn="0" w:lastRowLastColumn="0"/>
+        </w:trPr>
+        <w:tc>
+          <w:tcPr>
+            <w:cnfStyle w:val="001000000000" w:firstRow="0" w:lastRow="0" w:firstColumn="1" w:lastColumn="0" w:oddVBand="0" w:evenVBand="0" w:oddHBand="0" w:evenHBand="0" w:firstRowFirstColumn="0" w:firstRowLastColumn="0" w:lastRowFirstColumn="0" w:lastRowLastColumn="0"/>
+            <w:tcW w:w="1838" w:type="dxa"/>
+          </w:tcPr>
+          <w:p>
+            <w:r>
+              <w:t>Google Chrome</w:t>
+            </w:r>
+          </w:p>
+        </w:tc>
+        <w:tc>
+          <w:tcPr>
+            <w:tcW w:w="7178" w:type="dxa"/>
+          </w:tcPr>
+          <w:p>
+            <w:pPr>
+              <w:cnfStyle w:val="000000100000" w:firstRow="0" w:lastRow="0" w:firstColumn="0" w:lastColumn="0" w:oddVBand="0" w:evenVBand="0" w:oddHBand="1" w:evenHBand="0" w:firstRowFirstColumn="0" w:firstRowLastColumn="0" w:lastRowFirstColumn="0" w:lastRowLastColumn="0"/>
+            </w:pPr>
+            <w:r>
+              <w:t>This software was used to access pdf’s related to the project like the project brief. This was also used to carry out hours of research into methodologies, design tools, YouTube tutorials and etcetera.</w:t>
+            </w:r>
+          </w:p>
+        </w:tc>
+      </w:tr>
+      <w:tr>
+        <w:tc>
+          <w:tcPr>
+            <w:cnfStyle w:val="001000000000" w:firstRow="0" w:lastRow="0" w:firstColumn="1" w:lastColumn="0" w:oddVBand="0" w:evenVBand="0" w:oddHBand="0" w:evenHBand="0" w:firstRowFirstColumn="0" w:firstRowLastColumn="0" w:lastRowFirstColumn="0" w:lastRowLastColumn="0"/>
+            <w:tcW w:w="1838" w:type="dxa"/>
+          </w:tcPr>
+          <w:p>
+            <w:r>
+              <w:t>Proto.io</w:t>
+            </w:r>
+          </w:p>
+        </w:tc>
+        <w:tc>
+          <w:tcPr>
+            <w:tcW w:w="7178" w:type="dxa"/>
+          </w:tcPr>
+          <w:p>
+            <w:pPr>
+              <w:cnfStyle w:val="000000000000" w:firstRow="0" w:lastRow="0" w:firstColumn="0" w:lastColumn="0" w:oddVBand="0" w:evenVBand="0" w:oddHBand="0" w:evenHBand="0" w:firstRowFirstColumn="0" w:firstRowLastColumn="0" w:lastRowFirstColumn="0" w:lastRowLastColumn="0"/>
+            </w:pPr>
+            <w:r>
+              <w:t>An online tool was used to create design prototypes to use as a guid to how that application should look like. This was dependant on how customizable the</w:t>
+            </w:r>
+            <w:r>
+              <w:t xml:space="preserve"> python </w:t>
+            </w:r>
+            <w:r>
+              <w:t>librar</w:t>
+            </w:r>
+            <w:r>
+              <w:t>y was</w:t>
+            </w:r>
+            <w:r>
+              <w:t xml:space="preserve"> </w:t>
+            </w:r>
+          </w:p>
+        </w:tc>
+      </w:tr>
+    </w:tbl>
+    <w:p/>
+    <w:p>
+      <w:pPr>
+        <w:pStyle w:val="Heading2"/>
+        <w:rPr>
+          <w:sz w:val="22"/>
+          <w:szCs w:val="22"/>
+        </w:rPr>
+      </w:pPr>
+    </w:p>
+    <w:p>
+      <w:pPr>
+        <w:pStyle w:val="Heading2"/>
+        <w:rPr>
+          <w:sz w:val="22"/>
+          <w:szCs w:val="22"/>
+        </w:rPr>
+      </w:pPr>
+    </w:p>
+    <w:p>
+      <w:pPr>
+        <w:pStyle w:val="Heading2"/>
+        <w:rPr>
+          <w:sz w:val="22"/>
+          <w:szCs w:val="22"/>
+        </w:rPr>
+      </w:pPr>
+    </w:p>
+    <w:p>
+      <w:pPr>
+        <w:pStyle w:val="Heading2"/>
+        <w:rPr>
+          <w:sz w:val="22"/>
+          <w:szCs w:val="22"/>
+        </w:rPr>
+      </w:pPr>
+    </w:p>
+    <w:p>
+      <w:pPr>
+        <w:pStyle w:val="Heading2"/>
+        <w:rPr>
+          <w:sz w:val="22"/>
+          <w:szCs w:val="22"/>
+        </w:rPr>
+      </w:pPr>
+    </w:p>
+    <w:p>
+      <w:pPr>
+        <w:pStyle w:val="Heading2"/>
+        <w:rPr>
+          <w:sz w:val="22"/>
+          <w:szCs w:val="22"/>
+        </w:rPr>
+      </w:pPr>
+      <w:r>
+        <w:rPr>
+          <w:sz w:val="22"/>
+          <w:szCs w:val="22"/>
+        </w:rPr>
+        <w:t>4.</w:t>
+      </w:r>
+      <w:r>
+        <w:rPr>
+          <w:sz w:val="22"/>
+          <w:szCs w:val="22"/>
+        </w:rPr>
+        <w:t>3</w:t>
+      </w:r>
+      <w:r>
+        <w:rPr>
+          <w:sz w:val="22"/>
+          <w:szCs w:val="22"/>
+        </w:rPr>
+        <w:t xml:space="preserve"> </w:t>
+      </w:r>
+      <w:r>
+        <w:rPr>
+          <w:sz w:val="22"/>
+          <w:szCs w:val="22"/>
+        </w:rPr>
+        <w:t>Design</w:t>
+      </w:r>
+      <w:bookmarkEnd w:id="37"/>
     </w:p>
     <w:p/>
     <w:p/>
@@ -6245,70 +6726,13 @@
           <w:szCs w:val="22"/>
         </w:rPr>
       </w:pPr>
-      <w:bookmarkStart w:id="37" w:name="_Toc104584586"/>
-      <w:r>
-        <w:rPr>
-          <w:sz w:val="22"/>
-          <w:szCs w:val="22"/>
-        </w:rPr>
-        <w:t xml:space="preserve">4.2 </w:t>
-      </w:r>
-      <w:r>
-        <w:rPr>
-          <w:sz w:val="22"/>
-          <w:szCs w:val="22"/>
-        </w:rPr>
-        <w:t>Design</w:t>
-      </w:r>
-      <w:bookmarkEnd w:id="37"/>
-    </w:p>
-    <w:p/>
-    <w:p/>
-    <w:p/>
-    <w:p/>
-    <w:p>
-      <w:pPr>
-        <w:pStyle w:val="Heading2"/>
-        <w:rPr>
-          <w:sz w:val="22"/>
-          <w:szCs w:val="22"/>
-        </w:rPr>
-      </w:pPr>
-      <w:bookmarkStart w:id="38" w:name="_Toc104584587"/>
-      <w:r>
-        <w:rPr>
-          <w:sz w:val="22"/>
-          <w:szCs w:val="22"/>
-        </w:rPr>
-        <w:t xml:space="preserve">4.3 </w:t>
-      </w:r>
-      <w:r>
-        <w:rPr>
-          <w:sz w:val="22"/>
-          <w:szCs w:val="22"/>
-        </w:rPr>
-        <w:t>Implementation</w:t>
-      </w:r>
-      <w:bookmarkEnd w:id="38"/>
-    </w:p>
-    <w:p/>
-    <w:p/>
-    <w:p/>
-    <w:p/>
-    <w:p>
-      <w:pPr>
-        <w:pStyle w:val="Heading2"/>
-        <w:rPr>
-          <w:sz w:val="22"/>
-          <w:szCs w:val="22"/>
-        </w:rPr>
-      </w:pPr>
       <w:bookmarkStart w:id="39" w:name="_Toc104584588"/>
       <w:r>
         <w:rPr>
           <w:sz w:val="22"/>
           <w:szCs w:val="22"/>
         </w:rPr>
+        <w:lastRenderedPageBreak/>
         <w:t xml:space="preserve">4.4 </w:t>
       </w:r>
       <w:r>
@@ -6724,21 +7148,10 @@
           <w:szCs w:val="22"/>
           <w:lang w:val="fr-FR"/>
         </w:rPr>
-        <w:t xml:space="preserve">Appendix B. </w:t>
-      </w:r>
-      <w:proofErr w:type="spellStart"/>
-      <w:r>
-        <w:rPr>
-          <w:rFonts w:asciiTheme="minorHAnsi" w:hAnsiTheme="minorHAnsi" w:cstheme="minorHAnsi"/>
-          <w:sz w:val="22"/>
-          <w:szCs w:val="22"/>
-          <w:lang w:val="fr-FR"/>
-        </w:rPr>
-        <w:t>Requirements</w:t>
+        <w:t>Appendix B. Requirements</w:t>
       </w:r>
       <w:bookmarkEnd w:id="47"/>
       <w:bookmarkEnd w:id="48"/>
-      <w:proofErr w:type="spellEnd"/>
     </w:p>
     <w:p>
       <w:pPr>
@@ -8554,6 +8967,112 @@
       <w:ind w:left="440"/>
     </w:pPr>
   </w:style>
+  <w:style w:type="table" w:styleId="GridTable5Dark-Accent5">
+    <w:name w:val="Grid Table 5 Dark Accent 5"/>
+    <w:basedOn w:val="TableNormal"/>
+    <w:uiPriority w:val="50"/>
+    <w:rsid w:val="00783360"/>
+    <w:pPr>
+      <w:spacing w:after="0" w:line="240" w:lineRule="auto"/>
+    </w:pPr>
+    <w:tblPr>
+      <w:tblStyleRowBandSize w:val="1"/>
+      <w:tblStyleColBandSize w:val="1"/>
+      <w:tblBorders>
+        <w:top w:val="single" w:sz="4" w:space="0" w:color="FFFFFF" w:themeColor="background1"/>
+        <w:left w:val="single" w:sz="4" w:space="0" w:color="FFFFFF" w:themeColor="background1"/>
+        <w:bottom w:val="single" w:sz="4" w:space="0" w:color="FFFFFF" w:themeColor="background1"/>
+        <w:right w:val="single" w:sz="4" w:space="0" w:color="FFFFFF" w:themeColor="background1"/>
+        <w:insideH w:val="single" w:sz="4" w:space="0" w:color="FFFFFF" w:themeColor="background1"/>
+        <w:insideV w:val="single" w:sz="4" w:space="0" w:color="FFFFFF" w:themeColor="background1"/>
+      </w:tblBorders>
+    </w:tblPr>
+    <w:tcPr>
+      <w:shd w:val="clear" w:color="auto" w:fill="DEEAF6" w:themeFill="accent5" w:themeFillTint="33"/>
+    </w:tcPr>
+    <w:tblStylePr w:type="firstRow">
+      <w:rPr>
+        <w:b/>
+        <w:bCs/>
+        <w:color w:val="FFFFFF" w:themeColor="background1"/>
+      </w:rPr>
+      <w:tblPr/>
+      <w:tcPr>
+        <w:tcBorders>
+          <w:top w:val="single" w:sz="4" w:space="0" w:color="FFFFFF" w:themeColor="background1"/>
+          <w:left w:val="single" w:sz="4" w:space="0" w:color="FFFFFF" w:themeColor="background1"/>
+          <w:right w:val="single" w:sz="4" w:space="0" w:color="FFFFFF" w:themeColor="background1"/>
+          <w:insideH w:val="nil"/>
+          <w:insideV w:val="nil"/>
+        </w:tcBorders>
+        <w:shd w:val="clear" w:color="auto" w:fill="5B9BD5" w:themeFill="accent5"/>
+      </w:tcPr>
+    </w:tblStylePr>
+    <w:tblStylePr w:type="lastRow">
+      <w:rPr>
+        <w:b/>
+        <w:bCs/>
+        <w:color w:val="FFFFFF" w:themeColor="background1"/>
+      </w:rPr>
+      <w:tblPr/>
+      <w:tcPr>
+        <w:tcBorders>
+          <w:left w:val="single" w:sz="4" w:space="0" w:color="FFFFFF" w:themeColor="background1"/>
+          <w:bottom w:val="single" w:sz="4" w:space="0" w:color="FFFFFF" w:themeColor="background1"/>
+          <w:right w:val="single" w:sz="4" w:space="0" w:color="FFFFFF" w:themeColor="background1"/>
+          <w:insideH w:val="nil"/>
+          <w:insideV w:val="nil"/>
+        </w:tcBorders>
+        <w:shd w:val="clear" w:color="auto" w:fill="5B9BD5" w:themeFill="accent5"/>
+      </w:tcPr>
+    </w:tblStylePr>
+    <w:tblStylePr w:type="firstCol">
+      <w:rPr>
+        <w:b/>
+        <w:bCs/>
+        <w:color w:val="FFFFFF" w:themeColor="background1"/>
+      </w:rPr>
+      <w:tblPr/>
+      <w:tcPr>
+        <w:tcBorders>
+          <w:top w:val="single" w:sz="4" w:space="0" w:color="FFFFFF" w:themeColor="background1"/>
+          <w:left w:val="single" w:sz="4" w:space="0" w:color="FFFFFF" w:themeColor="background1"/>
+          <w:bottom w:val="single" w:sz="4" w:space="0" w:color="FFFFFF" w:themeColor="background1"/>
+          <w:insideV w:val="nil"/>
+        </w:tcBorders>
+        <w:shd w:val="clear" w:color="auto" w:fill="5B9BD5" w:themeFill="accent5"/>
+      </w:tcPr>
+    </w:tblStylePr>
+    <w:tblStylePr w:type="lastCol">
+      <w:rPr>
+        <w:b/>
+        <w:bCs/>
+        <w:color w:val="FFFFFF" w:themeColor="background1"/>
+      </w:rPr>
+      <w:tblPr/>
+      <w:tcPr>
+        <w:tcBorders>
+          <w:top w:val="single" w:sz="4" w:space="0" w:color="FFFFFF" w:themeColor="background1"/>
+          <w:bottom w:val="single" w:sz="4" w:space="0" w:color="FFFFFF" w:themeColor="background1"/>
+          <w:right w:val="single" w:sz="4" w:space="0" w:color="FFFFFF" w:themeColor="background1"/>
+          <w:insideV w:val="nil"/>
+        </w:tcBorders>
+        <w:shd w:val="clear" w:color="auto" w:fill="5B9BD5" w:themeFill="accent5"/>
+      </w:tcPr>
+    </w:tblStylePr>
+    <w:tblStylePr w:type="band1Vert">
+      <w:tblPr/>
+      <w:tcPr>
+        <w:shd w:val="clear" w:color="auto" w:fill="BDD6EE" w:themeFill="accent5" w:themeFillTint="66"/>
+      </w:tcPr>
+    </w:tblStylePr>
+    <w:tblStylePr w:type="band1Horz">
+      <w:tblPr/>
+      <w:tcPr>
+        <w:shd w:val="clear" w:color="auto" w:fill="BDD6EE" w:themeFill="accent5" w:themeFillTint="66"/>
+      </w:tcPr>
+    </w:tblStylePr>
+  </w:style>
 </w:styles>
 </file>
 

</xml_diff>

<commit_message>
project update to section 4
</commit_message>
<xml_diff>
--- a/Project Report - PCN Payer by Shahbaz Syed.docx
+++ b/Project Report - PCN Payer by Shahbaz Syed.docx
@@ -392,6 +392,7 @@
             <w:tabs>
               <w:tab w:val="right" w:leader="dot" w:pos="9016"/>
             </w:tabs>
+            <w:spacing w:line="360" w:lineRule="auto"/>
             <w:rPr>
               <w:rFonts w:eastAsiaTheme="minorEastAsia"/>
               <w:noProof/>
@@ -481,6 +482,7 @@
             <w:tabs>
               <w:tab w:val="right" w:leader="dot" w:pos="9016"/>
             </w:tabs>
+            <w:spacing w:line="360" w:lineRule="auto"/>
             <w:rPr>
               <w:rFonts w:eastAsiaTheme="minorEastAsia"/>
               <w:noProof/>
@@ -552,6 +554,7 @@
             <w:tabs>
               <w:tab w:val="right" w:leader="dot" w:pos="9016"/>
             </w:tabs>
+            <w:spacing w:line="360" w:lineRule="auto"/>
             <w:rPr>
               <w:rFonts w:eastAsiaTheme="minorEastAsia"/>
               <w:noProof/>
@@ -622,6 +625,7 @@
             <w:tabs>
               <w:tab w:val="right" w:leader="dot" w:pos="9016"/>
             </w:tabs>
+            <w:spacing w:line="360" w:lineRule="auto"/>
             <w:rPr>
               <w:rFonts w:eastAsiaTheme="minorEastAsia"/>
               <w:noProof/>
@@ -692,6 +696,7 @@
             <w:tabs>
               <w:tab w:val="right" w:leader="dot" w:pos="9016"/>
             </w:tabs>
+            <w:spacing w:line="360" w:lineRule="auto"/>
             <w:rPr>
               <w:rFonts w:eastAsiaTheme="minorEastAsia"/>
               <w:noProof/>
@@ -762,6 +767,7 @@
             <w:tabs>
               <w:tab w:val="right" w:leader="dot" w:pos="9016"/>
             </w:tabs>
+            <w:spacing w:line="360" w:lineRule="auto"/>
             <w:rPr>
               <w:rFonts w:eastAsiaTheme="minorEastAsia"/>
               <w:noProof/>
@@ -832,6 +838,7 @@
             <w:tabs>
               <w:tab w:val="right" w:leader="dot" w:pos="9016"/>
             </w:tabs>
+            <w:spacing w:line="360" w:lineRule="auto"/>
             <w:rPr>
               <w:rFonts w:eastAsiaTheme="minorEastAsia"/>
               <w:noProof/>
@@ -902,6 +909,7 @@
             <w:tabs>
               <w:tab w:val="right" w:leader="dot" w:pos="9016"/>
             </w:tabs>
+            <w:spacing w:line="360" w:lineRule="auto"/>
             <w:rPr>
               <w:rFonts w:eastAsiaTheme="minorEastAsia"/>
               <w:noProof/>
@@ -972,6 +980,7 @@
             <w:tabs>
               <w:tab w:val="right" w:leader="dot" w:pos="9016"/>
             </w:tabs>
+            <w:spacing w:line="360" w:lineRule="auto"/>
             <w:rPr>
               <w:rFonts w:eastAsiaTheme="minorEastAsia"/>
               <w:noProof/>
@@ -1042,6 +1051,7 @@
             <w:tabs>
               <w:tab w:val="right" w:leader="dot" w:pos="9016"/>
             </w:tabs>
+            <w:spacing w:line="360" w:lineRule="auto"/>
             <w:rPr>
               <w:rFonts w:eastAsiaTheme="minorEastAsia"/>
               <w:noProof/>
@@ -1112,6 +1122,7 @@
             <w:tabs>
               <w:tab w:val="right" w:leader="dot" w:pos="9016"/>
             </w:tabs>
+            <w:spacing w:line="360" w:lineRule="auto"/>
             <w:rPr>
               <w:rFonts w:eastAsiaTheme="minorEastAsia"/>
               <w:noProof/>
@@ -1182,6 +1193,7 @@
             <w:tabs>
               <w:tab w:val="right" w:leader="dot" w:pos="9016"/>
             </w:tabs>
+            <w:spacing w:line="360" w:lineRule="auto"/>
             <w:rPr>
               <w:rFonts w:eastAsiaTheme="minorEastAsia"/>
               <w:noProof/>
@@ -1252,6 +1264,7 @@
             <w:tabs>
               <w:tab w:val="right" w:leader="dot" w:pos="9016"/>
             </w:tabs>
+            <w:spacing w:line="360" w:lineRule="auto"/>
             <w:rPr>
               <w:rFonts w:eastAsiaTheme="minorEastAsia"/>
               <w:noProof/>
@@ -1322,6 +1335,7 @@
             <w:tabs>
               <w:tab w:val="right" w:leader="dot" w:pos="9016"/>
             </w:tabs>
+            <w:spacing w:line="360" w:lineRule="auto"/>
             <w:rPr>
               <w:rFonts w:eastAsiaTheme="minorEastAsia"/>
               <w:noProof/>
@@ -1392,6 +1406,7 @@
             <w:tabs>
               <w:tab w:val="right" w:leader="dot" w:pos="9016"/>
             </w:tabs>
+            <w:spacing w:line="360" w:lineRule="auto"/>
             <w:rPr>
               <w:rFonts w:eastAsiaTheme="minorEastAsia"/>
               <w:noProof/>
@@ -1463,6 +1478,7 @@
             <w:tabs>
               <w:tab w:val="right" w:leader="dot" w:pos="9016"/>
             </w:tabs>
+            <w:spacing w:line="360" w:lineRule="auto"/>
             <w:rPr>
               <w:rFonts w:eastAsiaTheme="minorEastAsia"/>
               <w:noProof/>
@@ -1533,6 +1549,7 @@
             <w:tabs>
               <w:tab w:val="right" w:leader="dot" w:pos="9016"/>
             </w:tabs>
+            <w:spacing w:line="360" w:lineRule="auto"/>
             <w:rPr>
               <w:rFonts w:eastAsiaTheme="minorEastAsia"/>
               <w:noProof/>
@@ -1603,6 +1620,7 @@
             <w:tabs>
               <w:tab w:val="right" w:leader="dot" w:pos="9016"/>
             </w:tabs>
+            <w:spacing w:line="360" w:lineRule="auto"/>
             <w:rPr>
               <w:rFonts w:eastAsiaTheme="minorEastAsia"/>
               <w:noProof/>
@@ -1674,6 +1692,7 @@
             <w:tabs>
               <w:tab w:val="right" w:leader="dot" w:pos="9016"/>
             </w:tabs>
+            <w:spacing w:line="360" w:lineRule="auto"/>
             <w:rPr>
               <w:rFonts w:eastAsiaTheme="minorEastAsia"/>
               <w:noProof/>
@@ -1745,6 +1764,7 @@
             <w:tabs>
               <w:tab w:val="right" w:leader="dot" w:pos="9016"/>
             </w:tabs>
+            <w:spacing w:line="360" w:lineRule="auto"/>
             <w:rPr>
               <w:rFonts w:eastAsiaTheme="minorEastAsia"/>
               <w:noProof/>
@@ -1816,6 +1836,7 @@
             <w:tabs>
               <w:tab w:val="right" w:leader="dot" w:pos="9016"/>
             </w:tabs>
+            <w:spacing w:line="360" w:lineRule="auto"/>
             <w:rPr>
               <w:rFonts w:eastAsiaTheme="minorEastAsia"/>
               <w:noProof/>
@@ -1887,6 +1908,7 @@
             <w:tabs>
               <w:tab w:val="right" w:leader="dot" w:pos="9016"/>
             </w:tabs>
+            <w:spacing w:line="360" w:lineRule="auto"/>
             <w:rPr>
               <w:rFonts w:eastAsiaTheme="minorEastAsia"/>
               <w:noProof/>
@@ -1958,6 +1980,7 @@
             <w:tabs>
               <w:tab w:val="right" w:leader="dot" w:pos="9016"/>
             </w:tabs>
+            <w:spacing w:line="360" w:lineRule="auto"/>
             <w:rPr>
               <w:rFonts w:eastAsiaTheme="minorEastAsia"/>
               <w:noProof/>
@@ -2028,6 +2051,7 @@
             <w:tabs>
               <w:tab w:val="right" w:leader="dot" w:pos="9016"/>
             </w:tabs>
+            <w:spacing w:line="360" w:lineRule="auto"/>
             <w:rPr>
               <w:rFonts w:eastAsiaTheme="minorEastAsia"/>
               <w:noProof/>
@@ -2098,6 +2122,7 @@
             <w:tabs>
               <w:tab w:val="right" w:leader="dot" w:pos="9016"/>
             </w:tabs>
+            <w:spacing w:line="360" w:lineRule="auto"/>
             <w:rPr>
               <w:rFonts w:eastAsiaTheme="minorEastAsia"/>
               <w:noProof/>
@@ -2168,6 +2193,7 @@
             <w:tabs>
               <w:tab w:val="right" w:leader="dot" w:pos="9016"/>
             </w:tabs>
+            <w:spacing w:line="360" w:lineRule="auto"/>
             <w:rPr>
               <w:rFonts w:eastAsiaTheme="minorEastAsia"/>
               <w:noProof/>
@@ -2238,6 +2264,7 @@
             <w:tabs>
               <w:tab w:val="right" w:leader="dot" w:pos="9016"/>
             </w:tabs>
+            <w:spacing w:line="360" w:lineRule="auto"/>
             <w:rPr>
               <w:rFonts w:eastAsiaTheme="minorEastAsia"/>
               <w:noProof/>
@@ -2308,6 +2335,7 @@
             <w:tabs>
               <w:tab w:val="right" w:leader="dot" w:pos="9016"/>
             </w:tabs>
+            <w:spacing w:line="360" w:lineRule="auto"/>
             <w:rPr>
               <w:rFonts w:eastAsiaTheme="minorEastAsia"/>
               <w:noProof/>
@@ -2379,6 +2407,7 @@
             <w:tabs>
               <w:tab w:val="right" w:leader="dot" w:pos="9016"/>
             </w:tabs>
+            <w:spacing w:line="360" w:lineRule="auto"/>
             <w:rPr>
               <w:rFonts w:eastAsiaTheme="minorEastAsia"/>
               <w:noProof/>
@@ -2452,6 +2481,7 @@
             <w:tabs>
               <w:tab w:val="right" w:leader="dot" w:pos="9016"/>
             </w:tabs>
+            <w:spacing w:line="360" w:lineRule="auto"/>
             <w:rPr>
               <w:rFonts w:eastAsiaTheme="minorEastAsia"/>
               <w:noProof/>
@@ -2523,6 +2553,7 @@
             <w:tabs>
               <w:tab w:val="right" w:leader="dot" w:pos="9016"/>
             </w:tabs>
+            <w:spacing w:line="360" w:lineRule="auto"/>
             <w:rPr>
               <w:rFonts w:eastAsiaTheme="minorEastAsia"/>
               <w:noProof/>
@@ -2595,6 +2626,7 @@
             <w:tabs>
               <w:tab w:val="right" w:leader="dot" w:pos="9016"/>
             </w:tabs>
+            <w:spacing w:line="360" w:lineRule="auto"/>
             <w:rPr>
               <w:rFonts w:eastAsiaTheme="minorEastAsia"/>
               <w:noProof/>
@@ -2667,6 +2699,7 @@
             <w:tabs>
               <w:tab w:val="right" w:leader="dot" w:pos="9016"/>
             </w:tabs>
+            <w:spacing w:line="360" w:lineRule="auto"/>
             <w:rPr>
               <w:rFonts w:eastAsiaTheme="minorEastAsia"/>
               <w:noProof/>
@@ -2739,6 +2772,7 @@
             <w:tabs>
               <w:tab w:val="right" w:leader="dot" w:pos="9016"/>
             </w:tabs>
+            <w:spacing w:line="360" w:lineRule="auto"/>
             <w:rPr>
               <w:rFonts w:eastAsiaTheme="minorEastAsia"/>
               <w:noProof/>
@@ -2811,6 +2845,7 @@
             <w:tabs>
               <w:tab w:val="right" w:leader="dot" w:pos="9016"/>
             </w:tabs>
+            <w:spacing w:line="360" w:lineRule="auto"/>
             <w:rPr>
               <w:rFonts w:eastAsiaTheme="minorEastAsia"/>
               <w:noProof/>
@@ -2898,6 +2933,7 @@
     </w:sdt>
     <w:p>
       <w:pPr>
+        <w:spacing w:line="360" w:lineRule="auto"/>
         <w:rPr>
           <w:rFonts w:eastAsiaTheme="majorEastAsia" w:cstheme="minorHAnsi"/>
           <w:color w:val="2F5496" w:themeColor="accent1" w:themeShade="BF"/>
@@ -3054,6 +3090,7 @@
     </w:p>
     <w:p>
       <w:pPr>
+        <w:spacing w:line="360" w:lineRule="auto"/>
         <w:rPr>
           <w:rFonts w:eastAsiaTheme="majorEastAsia" w:cstheme="minorHAnsi"/>
           <w:color w:val="2F5496" w:themeColor="accent1" w:themeShade="BF"/>
@@ -3221,6 +3258,7 @@
     <w:p>
       <w:pPr>
         <w:pStyle w:val="Heading2"/>
+        <w:spacing w:line="360" w:lineRule="auto"/>
         <w:rPr>
           <w:sz w:val="22"/>
           <w:szCs w:val="22"/>
@@ -3392,19 +3430,20 @@
         <w:rPr>
           <w:rFonts w:cstheme="minorHAnsi"/>
         </w:rPr>
-        <w:t xml:space="preserve">There are no current Applications that I had found on the market to help users pay for there tickets quicker than to </w:t>
+        <w:t xml:space="preserve">There are no current </w:t>
       </w:r>
       <w:r>
         <w:rPr>
           <w:rFonts w:cstheme="minorHAnsi"/>
         </w:rPr>
         <w:lastRenderedPageBreak/>
-        <w:t xml:space="preserve">directly pay on the council website. This gap in the market which could benefit from over 100,000 potential use-cases alone in the recipients of Redbridge issued PCNs </w:t>
+        <w:t xml:space="preserve">Applications that I had found on the market to help users pay for there tickets quicker than to directly pay on the council website. This gap in the market which could benefit from over 100,000 potential use-cases alone in the recipients of Redbridge issued PCNs </w:t>
       </w:r>
     </w:p>
     <w:p>
       <w:pPr>
         <w:pStyle w:val="Heading3"/>
+        <w:spacing w:line="360" w:lineRule="auto"/>
       </w:pPr>
       <w:bookmarkStart w:id="5" w:name="_Toc104542697"/>
       <w:bookmarkStart w:id="6" w:name="_Toc104584565"/>
@@ -3989,6 +4028,7 @@
     <w:p>
       <w:pPr>
         <w:pStyle w:val="Heading2"/>
+        <w:spacing w:line="360" w:lineRule="auto"/>
         <w:rPr>
           <w:sz w:val="22"/>
           <w:szCs w:val="22"/>
@@ -4023,6 +4063,7 @@
     <w:p>
       <w:pPr>
         <w:pStyle w:val="Heading3"/>
+        <w:spacing w:line="360" w:lineRule="auto"/>
         <w:rPr>
           <w:sz w:val="22"/>
           <w:szCs w:val="22"/>
@@ -4181,6 +4222,7 @@
     <w:p>
       <w:pPr>
         <w:pStyle w:val="Heading3"/>
+        <w:spacing w:line="360" w:lineRule="auto"/>
         <w:rPr>
           <w:sz w:val="22"/>
           <w:szCs w:val="22"/>
@@ -4316,6 +4358,7 @@
     <w:p>
       <w:pPr>
         <w:pStyle w:val="Heading2"/>
+        <w:spacing w:line="360" w:lineRule="auto"/>
         <w:rPr>
           <w:sz w:val="22"/>
           <w:szCs w:val="22"/>
@@ -4450,6 +4493,7 @@
     <w:p>
       <w:pPr>
         <w:pStyle w:val="Heading2"/>
+        <w:spacing w:line="360" w:lineRule="auto"/>
         <w:rPr>
           <w:sz w:val="22"/>
           <w:szCs w:val="22"/>
@@ -4461,176 +4505,195 @@
           <w:sz w:val="22"/>
           <w:szCs w:val="22"/>
         </w:rPr>
+        <w:t>1.5 Work Performed</w:t>
+      </w:r>
+      <w:bookmarkEnd w:id="15"/>
+    </w:p>
+    <w:p>
+      <w:pPr>
+        <w:spacing w:line="360" w:lineRule="auto"/>
+      </w:pPr>
+      <w:r>
+        <w:t xml:space="preserve">Throughout the planning, design and development of PCN Payer, the agile methodology was adopted. There were 3 workstreams in which I developed the separate sections needed for the </w:t>
+      </w:r>
+      <w:r>
+        <w:t xml:space="preserve">application to work. The first workstream focused on the </w:t>
+      </w:r>
+      <w:r>
+        <w:t>User Interface (</w:t>
+      </w:r>
+      <w:r>
+        <w:t>UI</w:t>
+      </w:r>
+      <w:r>
+        <w:t>)</w:t>
+      </w:r>
+      <w:r>
+        <w:t xml:space="preserve"> Path which was mainly the back-end part of this application. This was the section that took the longest duration to work on as I had to do a lot of research to make sure that I understood the ‘selenium’ </w:t>
+      </w:r>
+      <w:r>
+        <w:t>library</w:t>
+      </w:r>
+      <w:r>
+        <w:t xml:space="preserve">, I already knew how to code in python but I was very new to the syntax and functions of this and other </w:t>
+      </w:r>
+      <w:r>
+        <w:t>libraries</w:t>
+      </w:r>
+      <w:r>
+        <w:t xml:space="preserve"> used. The second workstream focused on the other back-end section of the programme, the database. I had past experience in SQL however setting up </w:t>
+      </w:r>
+      <w:r>
+        <w:t xml:space="preserve">the server at data storage tables to work with the UI Path code was fairly tricky. I had started to merge these workstreams towards the end however I decided it would be easier to start the third workstream first as it would be easier and would require less changes. The third workstream was the Graphical User Interface (GUI) which also took time to learn as I wanted most of the code to be in python I </w:t>
+      </w:r>
+      <w:r>
+        <w:t>chose</w:t>
+      </w:r>
+      <w:r>
+        <w:t xml:space="preserve"> to use</w:t>
+      </w:r>
+      <w:r>
+        <w:t xml:space="preserve"> the Tkinter</w:t>
+      </w:r>
+      <w:r>
+        <w:t xml:space="preserve"> </w:t>
+      </w:r>
+      <w:r>
+        <w:t xml:space="preserve">library as this is the standard GUI library for python. Messing around with the GUI code so the correct pages would appear at the correct time and that they were all structured correctly was difficult to manage as the library doesn’t have the same flexibility as working with </w:t>
+      </w:r>
+      <w:r>
+        <w:t>website design.</w:t>
+      </w:r>
+    </w:p>
+    <w:p>
+      <w:pPr>
+        <w:pStyle w:val="Heading2"/>
+        <w:spacing w:line="360" w:lineRule="auto"/>
+        <w:rPr>
+          <w:sz w:val="22"/>
+          <w:szCs w:val="22"/>
+        </w:rPr>
+      </w:pPr>
+      <w:bookmarkStart w:id="16" w:name="_Toc104584571"/>
+      <w:r>
+        <w:rPr>
+          <w:sz w:val="22"/>
+          <w:szCs w:val="22"/>
+        </w:rPr>
+        <w:t>1.6 Assumptions</w:t>
+      </w:r>
+      <w:bookmarkEnd w:id="16"/>
+    </w:p>
+    <w:p>
+      <w:pPr>
+        <w:spacing w:line="360" w:lineRule="auto"/>
+      </w:pPr>
+      <w:r>
+        <w:t xml:space="preserve">I had a different structure in mind for the application as I thought that it would be better to use automation through mobile devices. This was backed up by the fact that there were a plethora of articles and videos on the internet to explain each stage step by step. I had decided to change the platform on which my application was based on from an android application to a desktop/windows application as I realised it would be better if the user could see the automation in front of them as they could see that it was working and correct any errors as it went on. This approach meant that the application would not need any online based </w:t>
+      </w:r>
+      <w:r>
+        <w:t>servers at the time.</w:t>
+      </w:r>
+    </w:p>
+    <w:p>
+      <w:pPr>
+        <w:spacing w:line="360" w:lineRule="auto"/>
+        <w:rPr>
+          <w:rFonts w:cstheme="minorHAnsi"/>
+        </w:rPr>
+      </w:pPr>
+      <w:r>
+        <w:t>I had also assumed that merging the MySQL database on the local MySQL Server written in SQL with the UI Path written in Python would be hard to merge as I didn’t have any prior knowledge of this and how it was done. The hours spent on research opened my mind to how easy this was and all it required was to install a new python library called ‘</w:t>
+      </w:r>
+      <w:r>
+        <w:rPr>
+          <w:rFonts w:cstheme="minorHAnsi"/>
+        </w:rPr>
+        <w:t>MySQL. Connector</w:t>
+      </w:r>
+      <w:r>
+        <w:rPr>
+          <w:rFonts w:cstheme="minorHAnsi"/>
+        </w:rPr>
+        <w:t>’ which enabled the python programme to connect to the server and to then send and receive data used to create new users and store user data.</w:t>
+      </w:r>
+    </w:p>
+    <w:p>
+      <w:pPr>
+        <w:pStyle w:val="Heading2"/>
+        <w:spacing w:line="360" w:lineRule="auto"/>
+        <w:rPr>
+          <w:sz w:val="22"/>
+          <w:szCs w:val="22"/>
+        </w:rPr>
+      </w:pPr>
+      <w:bookmarkStart w:id="17" w:name="_Toc104584572"/>
+      <w:r>
+        <w:rPr>
+          <w:sz w:val="22"/>
+          <w:szCs w:val="22"/>
+        </w:rPr>
         <w:lastRenderedPageBreak/>
-        <w:t>1.5 Work Performed</w:t>
-      </w:r>
-      <w:bookmarkEnd w:id="15"/>
-    </w:p>
-    <w:p>
-      <w:r>
-        <w:t xml:space="preserve">Throughout the planning, design and development of PCN Payer, the agile methodology was adopted. There were 3 workstreams in which I developed the separate sections needed for the </w:t>
-      </w:r>
-      <w:r>
-        <w:t xml:space="preserve">application to work. The first workstream focused on the </w:t>
-      </w:r>
-      <w:r>
-        <w:t>User Interface (</w:t>
-      </w:r>
-      <w:r>
-        <w:t>UI</w:t>
-      </w:r>
-      <w:r>
-        <w:t>)</w:t>
-      </w:r>
-      <w:r>
-        <w:t xml:space="preserve"> Path which was mainly the back-end part of this application. This was the section that took the longest duration to work on as I had to do a lot of research to make sure that I understood the ‘selenium’ </w:t>
-      </w:r>
-      <w:r>
-        <w:t>library</w:t>
-      </w:r>
-      <w:r>
-        <w:t xml:space="preserve">, I already knew how to code in python but I was very new to the syntax and functions of this and other </w:t>
-      </w:r>
-      <w:r>
-        <w:t>libraries</w:t>
-      </w:r>
-      <w:r>
-        <w:t xml:space="preserve"> used. The second workstream focused on the other back-end section of the programme, the database. I had past experience in SQL however setting up </w:t>
-      </w:r>
-      <w:r>
-        <w:t xml:space="preserve">the server at data storage tables to work with the UI Path code was fairly tricky. I had started to merge these workstreams towards the end however I decided it would be easier to start the third workstream first as it would be easier and would require less changes. The third workstream was the Graphical User Interface (GUI) which also took time to learn as I wanted most of the code to be in python I </w:t>
-      </w:r>
-      <w:r>
-        <w:t>chose</w:t>
-      </w:r>
-      <w:r>
-        <w:t xml:space="preserve"> to use</w:t>
-      </w:r>
-      <w:r>
-        <w:t xml:space="preserve"> the Tkinter</w:t>
+        <w:t>1.7 Substantial Changes to Project Definition Document (PDD)</w:t>
+      </w:r>
+      <w:bookmarkEnd w:id="17"/>
+    </w:p>
+    <w:p>
+      <w:pPr>
+        <w:spacing w:line="360" w:lineRule="auto"/>
+      </w:pPr>
+      <w:r>
+        <w:t>The most substantial change made in comparison to the PDD was that I changed the platform in which the application would run. Initially I had the idea to design it in a way that my laptop would work as a server where a mobile application would send and receive data through the internet but this was tricky as there was less security in this method as users would be sending personal data to an unsecure server through the internet. This was the integrity of data security would not be maintained and for this reason I decided to create a local version of my application where users could download and set up th</w:t>
+      </w:r>
+      <w:r>
+        <w:t xml:space="preserve">e application in under 5 minutes and use at home their selves. Although this system may seem less useable the idea was that most people would receive the PCN’s at home or would be driving to or from work/home where once they reached they could go on to their laptops/computers and quickly pay for their tickets most people have access to a laptop or computer at home or work. </w:t>
+      </w:r>
+      <w:r>
+        <w:t xml:space="preserve">The functionality where users could see the photos taken by the ‘Ticket Enforcement Agents’ would still be maintained as users have a few seconds to have a quick glance at them during the automation where I have coded a very brief pause for the benefit of the user. </w:t>
+      </w:r>
+    </w:p>
+    <w:p>
+      <w:pPr>
+        <w:spacing w:line="360" w:lineRule="auto"/>
+      </w:pPr>
+      <w:r>
+        <w:t xml:space="preserve">Another change made was the amount of functionalities the application provided as my main aim would not have been to the best </w:t>
+      </w:r>
+      <w:r>
+        <w:t xml:space="preserve">standard if I was focused on the other smaller parts of the application. Functionalities like an option for users to appeal their PCN’s and or for users to be able to change their details that were stored on the database. I decided that this would all be added If I chose to update the current version and make a version 2.0. I believed that limiting the scope of this project allowed me to focus on the smaller things important for the main functions of the programme like selective data validity checking so that users would not add incorrect data when creating a new account. I had started on some back end functionalities which would mean that only a small update to the python code would be needed to introduce new functionalities; I have added a </w:t>
+      </w:r>
+      <w:r>
+        <w:t xml:space="preserve">PCN-ticket table in the database already so that users would only need to update the application and not the local MySQL servers in their laptops. </w:t>
+      </w:r>
+    </w:p>
+    <w:p>
+      <w:pPr>
+        <w:spacing w:line="360" w:lineRule="auto"/>
+      </w:pPr>
+      <w:r>
+        <w:t xml:space="preserve">I also decided not to introduce the feature for users to receive emails quarterly/annually as most people receive less than 12 tickets a year and most of them know where they got their tickets. Instead using the already provided functionality of the </w:t>
+      </w:r>
+      <w:r>
+        <w:t xml:space="preserve">council </w:t>
+      </w:r>
+      <w:r>
+        <w:t>website</w:t>
+      </w:r>
+      <w:r>
+        <w:t xml:space="preserve"> I decided to add the functionality where once the user paid for the ticket the confirmation would be sent via email to the user provided email when creating an account.</w:t>
       </w:r>
       <w:r>
         <w:t xml:space="preserve"> </w:t>
       </w:r>
-      <w:r>
-        <w:t xml:space="preserve">library as this is the standard GUI library for python. Messing around with the GUI code so the correct pages would appear at the correct time and that they were all structured correctly was difficult to manage as the library doesn’t have the same flexibility as working with </w:t>
-      </w:r>
-      <w:r>
-        <w:t>website design.</w:t>
-      </w:r>
-    </w:p>
-    <w:p>
-      <w:pPr>
-        <w:pStyle w:val="Heading2"/>
-        <w:rPr>
-          <w:sz w:val="22"/>
-          <w:szCs w:val="22"/>
-        </w:rPr>
-      </w:pPr>
-      <w:bookmarkStart w:id="16" w:name="_Toc104584571"/>
-      <w:r>
-        <w:rPr>
-          <w:sz w:val="22"/>
-          <w:szCs w:val="22"/>
-        </w:rPr>
-        <w:t>1.6 Assumptions</w:t>
-      </w:r>
-      <w:bookmarkEnd w:id="16"/>
-    </w:p>
-    <w:p>
-      <w:r>
-        <w:t xml:space="preserve">I had a different structure in mind for the application as I thought that it would be better to use automation through mobile devices. This was backed up by the fact that there were a plethora of articles and videos on the internet to explain each stage step by step. I had decided to change the platform on which my application was based on from an android application to a desktop/windows application as I realised it would be better if the user could see the automation in front of them as they could see that it was working and correct any errors as it went on. This approach meant that the application would not need any online based </w:t>
-      </w:r>
-      <w:r>
-        <w:t>servers at the time.</w:t>
-      </w:r>
-    </w:p>
-    <w:p>
-      <w:pPr>
-        <w:rPr>
-          <w:rFonts w:cstheme="minorHAnsi"/>
-        </w:rPr>
-      </w:pPr>
-      <w:r>
-        <w:t>I had also assumed that merging the MySQL database on the local MySQL Server written in SQL with the UI Path written in Python would be hard to merge as I didn’t have any prior knowledge of this and how it was done. The hours spent on research opened my mind to how easy this was and all it required was to install a new python library called ‘</w:t>
-      </w:r>
-      <w:r>
-        <w:rPr>
-          <w:rFonts w:cstheme="minorHAnsi"/>
-        </w:rPr>
-        <w:t>MySQL. Connector</w:t>
-      </w:r>
-      <w:r>
-        <w:rPr>
-          <w:rFonts w:cstheme="minorHAnsi"/>
-        </w:rPr>
-        <w:t>’ which enabled the python programme to connect to the server and to then send and receive data used to create new users and store user data.</w:t>
-      </w:r>
-    </w:p>
-    <w:p>
-      <w:pPr>
-        <w:pStyle w:val="Heading2"/>
-        <w:rPr>
-          <w:sz w:val="22"/>
-          <w:szCs w:val="22"/>
-        </w:rPr>
-      </w:pPr>
-      <w:bookmarkStart w:id="17" w:name="_Toc104584572"/>
-      <w:r>
-        <w:rPr>
-          <w:sz w:val="22"/>
-          <w:szCs w:val="22"/>
-        </w:rPr>
-        <w:t>1.7 Substantial Changes to Project Definition Document (PDD)</w:t>
-      </w:r>
-      <w:bookmarkEnd w:id="17"/>
-    </w:p>
-    <w:p>
-      <w:r>
-        <w:t>The most substantial change made in comparison to the PDD was that I changed the platform in which the application would run. Initially I had the idea to design it in a way that my laptop would work as a server where a mobile application would send and receive data through the internet but this was tricky as there was less security in this method as users would be sending personal data to an unsecure server through the internet. This was the integrity of data security would not be maintained and for this reason I decided to create a local version of my application where users could download and set up th</w:t>
-      </w:r>
-      <w:r>
-        <w:t xml:space="preserve">e application in under 5 minutes and use at home their selves. Although this system may seem less useable the idea was that most people would receive the PCN’s at home or would be driving to or from work/home where once they reached they could go on to their laptops/computers and quickly pay for their tickets most people have access to a laptop or computer at home or work. </w:t>
-      </w:r>
-      <w:r>
-        <w:t xml:space="preserve">The functionality where users could see the photos taken by the ‘Ticket Enforcement Agents’ would still be maintained as users have a few seconds to have a quick glance at them during the automation where I have coded a very brief pause for the benefit of the user. </w:t>
-      </w:r>
-    </w:p>
-    <w:p>
-      <w:r>
-        <w:t xml:space="preserve">Another change made was the amount of functionalities the application provided as my main aim would not have been to the best </w:t>
-      </w:r>
-      <w:r>
-        <w:t xml:space="preserve">standard if I was focused on the other smaller parts of the </w:t>
-      </w:r>
-      <w:r>
-        <w:lastRenderedPageBreak/>
-        <w:t xml:space="preserve">application. Functionalities like an option for users to appeal their PCN’s and or for users to be able to change their details that were stored on the database. I decided that this would all be added If I chose to update the current version and make a version 2.0. I believed that limiting the scope of this project allowed me to focus on the smaller things important for the main functions of the programme like selective data validity checking so that users would not add incorrect data when creating a new account. I had started on some back end functionalities which would mean that only a small update to the python code would be needed to introduce new functionalities; I have added a </w:t>
-      </w:r>
-      <w:r>
-        <w:t xml:space="preserve">PCN-ticket table in the database already so that users would only need to update the application and not the local MySQL servers in their laptops. </w:t>
-      </w:r>
-    </w:p>
-    <w:p>
-      <w:r>
-        <w:t xml:space="preserve">I also decided not to introduce the feature for users to receive emails quarterly/annually as most people receive less than 12 tickets a year and most of them know where they got their tickets. Instead using the already provided functionality of the </w:t>
-      </w:r>
-      <w:r>
-        <w:t xml:space="preserve">council </w:t>
-      </w:r>
-      <w:r>
-        <w:t>website</w:t>
-      </w:r>
-      <w:r>
-        <w:t xml:space="preserve"> I decided to add the functionality where once the user paid for the ticket the confirmation would be sent via email to the user provided email when creating an account.</w:t>
-      </w:r>
-      <w:r>
-        <w:t xml:space="preserve"> </w:t>
-      </w:r>
-    </w:p>
-    <w:p/>
-    <w:p>
-      <w:pPr>
+    </w:p>
+    <w:p>
+      <w:pPr>
+        <w:spacing w:line="360" w:lineRule="auto"/>
+      </w:pPr>
+    </w:p>
+    <w:p>
+      <w:pPr>
+        <w:spacing w:line="360" w:lineRule="auto"/>
         <w:rPr>
           <w:rFonts w:asciiTheme="majorHAnsi" w:eastAsiaTheme="majorEastAsia" w:hAnsiTheme="majorHAnsi" w:cstheme="majorBidi"/>
           <w:color w:val="2F5496" w:themeColor="accent1" w:themeShade="BF"/>
@@ -4644,6 +4707,7 @@
     <w:p>
       <w:pPr>
         <w:pStyle w:val="Heading1"/>
+        <w:spacing w:line="360" w:lineRule="auto"/>
         <w:rPr>
           <w:sz w:val="22"/>
           <w:szCs w:val="22"/>
@@ -4669,6 +4733,7 @@
     <w:p>
       <w:pPr>
         <w:pStyle w:val="Heading2"/>
+        <w:spacing w:line="360" w:lineRule="auto"/>
         <w:rPr>
           <w:sz w:val="22"/>
           <w:szCs w:val="22"/>
@@ -5147,10 +5212,15 @@
         </w:tc>
       </w:tr>
     </w:tbl>
-    <w:p/>
+    <w:p>
+      <w:pPr>
+        <w:spacing w:line="360" w:lineRule="auto"/>
+      </w:pPr>
+    </w:p>
     <w:p>
       <w:pPr>
         <w:pStyle w:val="Heading2"/>
+        <w:spacing w:line="360" w:lineRule="auto"/>
         <w:rPr>
           <w:sz w:val="22"/>
           <w:szCs w:val="22"/>
@@ -5260,6 +5330,7 @@
               <w:rPr>
                 <w:rFonts w:cstheme="minorHAnsi"/>
               </w:rPr>
+              <w:lastRenderedPageBreak/>
               <w:t>Output Type</w:t>
             </w:r>
           </w:p>
@@ -5279,14 +5350,7 @@
               <w:rPr>
                 <w:rFonts w:cstheme="minorHAnsi"/>
               </w:rPr>
-              <w:t xml:space="preserve">SQL Code; 94 lines of code which was auto-generated by MySQL Workbench 8.0 CE from the existing database I created in sections using the help of a tool in </w:t>
-            </w:r>
-            <w:r>
-              <w:rPr>
-                <w:rFonts w:cstheme="minorHAnsi"/>
-              </w:rPr>
-              <w:lastRenderedPageBreak/>
-              <w:t>Visual Paradigm 16.3. Which I then altered to fit my needs. No code was copied from any online/external source.</w:t>
+              <w:t>SQL Code; 94 lines of code which was auto-generated by MySQL Workbench 8.0 CE from the existing database I created in sections using the help of a tool in Visual Paradigm 16.3. Which I then altered to fit my needs. No code was copied from any online/external source.</w:t>
             </w:r>
           </w:p>
         </w:tc>
@@ -5307,7 +5371,6 @@
               <w:rPr>
                 <w:rFonts w:cstheme="minorHAnsi"/>
               </w:rPr>
-              <w:lastRenderedPageBreak/>
               <w:t>Intended recipient</w:t>
             </w:r>
           </w:p>
@@ -5434,6 +5497,7 @@
     <w:p>
       <w:pPr>
         <w:pStyle w:val="Heading2"/>
+        <w:spacing w:line="360" w:lineRule="auto"/>
         <w:rPr>
           <w:sz w:val="22"/>
           <w:szCs w:val="22"/>
@@ -5732,6 +5796,7 @@
     <w:p>
       <w:pPr>
         <w:pStyle w:val="Heading1"/>
+        <w:spacing w:line="360" w:lineRule="auto"/>
         <w:rPr>
           <w:sz w:val="22"/>
           <w:szCs w:val="22"/>
@@ -5765,6 +5830,7 @@
     <w:p>
       <w:pPr>
         <w:pStyle w:val="Heading2"/>
+        <w:spacing w:line="360" w:lineRule="auto"/>
         <w:rPr>
           <w:sz w:val="22"/>
           <w:szCs w:val="22"/>
@@ -6126,48 +6192,57 @@
       <w:bookmarkEnd w:id="34"/>
     </w:p>
     <w:p>
-      <w:r>
-        <w:t xml:space="preserve">With the plethora of options available both for online and offline use the choice wasn’t easy at the start. I had some past experience with using MySQL </w:t>
-      </w:r>
-      <w:r>
-        <w:t>Workbench</w:t>
-      </w:r>
-      <w:r>
-        <w:t xml:space="preserve"> </w:t>
-      </w:r>
-      <w:r>
-        <w:t>last year which made me lean slightly in that direction. The main functionality that I required from my database choice was that I could connect my Python code to it and or receive or send data from my python code fairly easily and fast. When researching I saw that MySQL community edition came with its own server application and a few extras which made me think that it was a well rounded software. Upon Further investigation</w:t>
-      </w:r>
-      <w:r>
-        <w:t xml:space="preserve"> I realised I was looking for a database management system rather than the database its self and the large number of options out there was making it harder for me to choose one. I started researching through YouTube tutorials and saw that there were many using MySQL Workbench. For that reason I decided to stick with it and started using it for the creation and </w:t>
-      </w:r>
-      <w:r>
-        <w:t>management of my database.</w:t>
-      </w:r>
-    </w:p>
-    <w:p>
-      <w:pPr>
+      <w:pPr>
+        <w:spacing w:line="360" w:lineRule="auto"/>
         <w:rPr>
           <w:rFonts w:eastAsiaTheme="majorEastAsia" w:cstheme="minorHAnsi"/>
           <w:color w:val="2F5496" w:themeColor="accent1" w:themeShade="BF"/>
         </w:rPr>
       </w:pPr>
       <w:r>
-        <w:rPr>
-          <w:rFonts w:cstheme="minorHAnsi"/>
-        </w:rPr>
+        <w:t xml:space="preserve">With the plethora of options available both for online and offline use the choice wasn’t easy at the start. I had some past experience with using MySQL </w:t>
+      </w:r>
+      <w:r>
+        <w:t>Workbench</w:t>
+      </w:r>
+      <w:r>
+        <w:t xml:space="preserve"> </w:t>
+      </w:r>
+      <w:r>
+        <w:t>last year which made me lean slightly in that direction. The main functionality that I required from my database choice was that I could connect my Python code to it and or receive or send data from my python code fairly easily and fast. When researching I saw that MySQL community edition came with its own server application and a few extras which made me think that it was a well rounded software. Upon Further investigation</w:t>
+      </w:r>
+      <w:r>
+        <w:t xml:space="preserve"> I realised I was looking for a database management system rather than the database its self and the large number of options out there was making it harder for me to choose one. I started researching through YouTube tutorials and saw that there were many using MySQL Workbench. For </w:t>
+      </w:r>
+      <w:r>
+        <w:lastRenderedPageBreak/>
+        <w:t xml:space="preserve">that reason I decided to stick with it and started using it for the creation and </w:t>
+      </w:r>
+      <w:r>
+        <w:t>management of my database.</w:t>
+      </w:r>
+    </w:p>
+    <w:p>
+      <w:pPr>
+        <w:rPr>
+          <w:rFonts w:asciiTheme="majorHAnsi" w:eastAsiaTheme="majorEastAsia" w:hAnsiTheme="majorHAnsi" w:cstheme="majorBidi"/>
+          <w:color w:val="2F5496" w:themeColor="accent1" w:themeShade="BF"/>
+        </w:rPr>
+      </w:pPr>
+      <w:bookmarkStart w:id="35" w:name="_Toc104584584"/>
+      <w:r>
         <w:br w:type="page"/>
       </w:r>
     </w:p>
     <w:p>
       <w:pPr>
         <w:pStyle w:val="Heading1"/>
-        <w:rPr>
-          <w:sz w:val="22"/>
-          <w:szCs w:val="22"/>
-        </w:rPr>
-      </w:pPr>
-      <w:bookmarkStart w:id="35" w:name="_Toc104584584"/>
+        <w:spacing w:line="360" w:lineRule="auto"/>
+        <w:rPr>
+          <w:sz w:val="22"/>
+          <w:szCs w:val="22"/>
+        </w:rPr>
+      </w:pPr>
       <w:r>
         <w:rPr>
           <w:sz w:val="22"/>
@@ -6195,6 +6270,7 @@
     <w:p>
       <w:pPr>
         <w:pStyle w:val="Heading2"/>
+        <w:spacing w:line="360" w:lineRule="auto"/>
         <w:rPr>
           <w:sz w:val="22"/>
           <w:szCs w:val="22"/>
@@ -6218,6 +6294,9 @@
       </w:r>
     </w:p>
     <w:p>
+      <w:pPr>
+        <w:spacing w:line="360" w:lineRule="auto"/>
+      </w:pPr>
       <w:r>
         <w:t xml:space="preserve">Continuing on from section 3.1 the Agile methodology was beneficial for the project as ‘the agile development methodology minimises risks’(Synopsis.com 2017). As the software was developed in iterations adding new features step by step this meant that I could easily </w:t>
       </w:r>
@@ -6226,6 +6305,9 @@
       </w:r>
     </w:p>
     <w:p>
+      <w:pPr>
+        <w:spacing w:line="360" w:lineRule="auto"/>
+      </w:pPr>
       <w:r>
         <w:t xml:space="preserve">This is where parts of the Rapid Application Development (RAD) methodology where starting to show. </w:t>
       </w:r>
@@ -6240,6 +6322,9 @@
       </w:r>
     </w:p>
     <w:p>
+      <w:pPr>
+        <w:spacing w:line="360" w:lineRule="auto"/>
+      </w:pPr>
       <w:r>
         <w:t>Using Agile Scrum Methodology meant that the workload was manageable as the development of the project was broken down into sprints.</w:t>
       </w:r>
@@ -6281,37 +6366,30 @@
       </w:r>
     </w:p>
     <w:p>
-      <w:r>
+      <w:pPr>
+        <w:spacing w:line="360" w:lineRule="auto"/>
+      </w:pPr>
+      <w:r>
+        <w:lastRenderedPageBreak/>
         <w:t>These sprints saved me a lot of time as I did not have to waste as much time finding bugs and fixing them as every time I found an error I would simply revert to my last save and work back up from there. When a sprint was completed I was rigorously tested to make sure no errors/bugs were transferred over to the next development sprint.</w:t>
       </w:r>
-    </w:p>
-    <w:p>
-      <w:pPr>
-        <w:rPr>
-          <w:rFonts w:asciiTheme="majorHAnsi" w:eastAsiaTheme="majorEastAsia" w:hAnsiTheme="majorHAnsi" w:cstheme="majorBidi"/>
-          <w:color w:val="2F5496" w:themeColor="accent1" w:themeShade="BF"/>
-        </w:rPr>
-      </w:pPr>
       <w:bookmarkStart w:id="37" w:name="_Toc104584586"/>
       <w:bookmarkStart w:id="38" w:name="_Toc104584587"/>
-      <w:r>
-        <w:br w:type="page"/>
-      </w:r>
     </w:p>
     <w:p>
       <w:pPr>
         <w:pStyle w:val="Heading2"/>
-        <w:rPr>
-          <w:sz w:val="22"/>
-          <w:szCs w:val="22"/>
-        </w:rPr>
-      </w:pPr>
-      <w:r>
-        <w:rPr>
-          <w:sz w:val="22"/>
-          <w:szCs w:val="22"/>
-        </w:rPr>
-        <w:lastRenderedPageBreak/>
+        <w:spacing w:line="360" w:lineRule="auto"/>
+        <w:rPr>
+          <w:sz w:val="22"/>
+          <w:szCs w:val="22"/>
+        </w:rPr>
+      </w:pPr>
+      <w:r>
+        <w:rPr>
+          <w:sz w:val="22"/>
+          <w:szCs w:val="22"/>
+        </w:rPr>
         <w:t>4.</w:t>
       </w:r>
       <w:r>
@@ -6332,7 +6410,8 @@
     </w:p>
     <w:p>
       <w:pPr>
-        <w:pStyle w:val="Heading2"/>
+        <w:pStyle w:val="Heading3"/>
+        <w:spacing w:line="360" w:lineRule="auto"/>
         <w:rPr>
           <w:sz w:val="22"/>
           <w:szCs w:val="22"/>
@@ -6366,6 +6445,9 @@
             <w:tcW w:w="1838" w:type="dxa"/>
           </w:tcPr>
           <w:p>
+            <w:pPr>
+              <w:spacing w:line="360" w:lineRule="auto"/>
+            </w:pPr>
             <w:r>
               <w:t>Software</w:t>
             </w:r>
@@ -6377,6 +6459,7 @@
           </w:tcPr>
           <w:p>
             <w:pPr>
+              <w:spacing w:line="360" w:lineRule="auto"/>
               <w:cnfStyle w:val="100000000000" w:firstRow="1" w:lastRow="0" w:firstColumn="0" w:lastColumn="0" w:oddVBand="0" w:evenVBand="0" w:oddHBand="0" w:evenHBand="0" w:firstRowFirstColumn="0" w:firstRowLastColumn="0" w:lastRowFirstColumn="0" w:lastRowLastColumn="0"/>
             </w:pPr>
             <w:r>
@@ -6398,6 +6481,9 @@
             <w:tcW w:w="1838" w:type="dxa"/>
           </w:tcPr>
           <w:p>
+            <w:pPr>
+              <w:spacing w:line="360" w:lineRule="auto"/>
+            </w:pPr>
             <w:r>
               <w:t>GitHub</w:t>
             </w:r>
@@ -6412,6 +6498,7 @@
           </w:tcPr>
           <w:p>
             <w:pPr>
+              <w:spacing w:line="360" w:lineRule="auto"/>
               <w:cnfStyle w:val="000000100000" w:firstRow="0" w:lastRow="0" w:firstColumn="0" w:lastColumn="0" w:oddVBand="0" w:evenVBand="0" w:oddHBand="1" w:evenHBand="0" w:firstRowFirstColumn="0" w:firstRowLastColumn="0" w:lastRowFirstColumn="0" w:lastRowLastColumn="0"/>
             </w:pPr>
             <w:r>
@@ -6430,6 +6517,9 @@
             <w:tcW w:w="1838" w:type="dxa"/>
           </w:tcPr>
           <w:p>
+            <w:pPr>
+              <w:spacing w:line="360" w:lineRule="auto"/>
+            </w:pPr>
             <w:r>
               <w:t>Microsoft Word</w:t>
             </w:r>
@@ -6441,6 +6531,7 @@
           </w:tcPr>
           <w:p>
             <w:pPr>
+              <w:spacing w:line="360" w:lineRule="auto"/>
               <w:cnfStyle w:val="000000000000" w:firstRow="0" w:lastRow="0" w:firstColumn="0" w:lastColumn="0" w:oddVBand="0" w:evenVBand="0" w:oddHBand="0" w:evenHBand="0" w:firstRowFirstColumn="0" w:firstRowLastColumn="0" w:lastRowFirstColumn="0" w:lastRowLastColumn="0"/>
             </w:pPr>
             <w:r>
@@ -6459,6 +6550,9 @@
             <w:tcW w:w="1838" w:type="dxa"/>
           </w:tcPr>
           <w:p>
+            <w:pPr>
+              <w:spacing w:line="360" w:lineRule="auto"/>
+            </w:pPr>
             <w:r>
               <w:t>Inno Setup Compiler</w:t>
             </w:r>
@@ -6470,6 +6564,7 @@
           </w:tcPr>
           <w:p>
             <w:pPr>
+              <w:spacing w:line="360" w:lineRule="auto"/>
               <w:cnfStyle w:val="000000100000" w:firstRow="0" w:lastRow="0" w:firstColumn="0" w:lastColumn="0" w:oddVBand="0" w:evenVBand="0" w:oddHBand="1" w:evenHBand="0" w:firstRowFirstColumn="0" w:firstRowLastColumn="0" w:lastRowFirstColumn="0" w:lastRowLastColumn="0"/>
             </w:pPr>
             <w:r>
@@ -6485,6 +6580,9 @@
             <w:tcW w:w="1838" w:type="dxa"/>
           </w:tcPr>
           <w:p>
+            <w:pPr>
+              <w:spacing w:line="360" w:lineRule="auto"/>
+            </w:pPr>
             <w:r>
               <w:t>MySQL Workbench 8.0 CE</w:t>
             </w:r>
@@ -6496,6 +6594,7 @@
           </w:tcPr>
           <w:p>
             <w:pPr>
+              <w:spacing w:line="360" w:lineRule="auto"/>
               <w:cnfStyle w:val="000000000000" w:firstRow="0" w:lastRow="0" w:firstColumn="0" w:lastColumn="0" w:oddVBand="0" w:evenVBand="0" w:oddHBand="0" w:evenHBand="0" w:firstRowFirstColumn="0" w:firstRowLastColumn="0" w:lastRowFirstColumn="0" w:lastRowLastColumn="0"/>
             </w:pPr>
             <w:r>
@@ -6514,6 +6613,9 @@
             <w:tcW w:w="1838" w:type="dxa"/>
           </w:tcPr>
           <w:p>
+            <w:pPr>
+              <w:spacing w:line="360" w:lineRule="auto"/>
+            </w:pPr>
             <w:r>
               <w:t>Visual Paradigm 16.3</w:t>
             </w:r>
@@ -6525,6 +6627,7 @@
           </w:tcPr>
           <w:p>
             <w:pPr>
+              <w:spacing w:line="360" w:lineRule="auto"/>
               <w:cnfStyle w:val="000000100000" w:firstRow="0" w:lastRow="0" w:firstColumn="0" w:lastColumn="0" w:oddVBand="0" w:evenVBand="0" w:oddHBand="1" w:evenHBand="0" w:firstRowFirstColumn="0" w:firstRowLastColumn="0" w:lastRowFirstColumn="0" w:lastRowLastColumn="0"/>
             </w:pPr>
             <w:r>
@@ -6540,6 +6643,9 @@
             <w:tcW w:w="1838" w:type="dxa"/>
           </w:tcPr>
           <w:p>
+            <w:pPr>
+              <w:spacing w:line="360" w:lineRule="auto"/>
+            </w:pPr>
             <w:r>
               <w:t>IntelliJ IDEA Community Edition 2021.3.3</w:t>
             </w:r>
@@ -6551,6 +6657,7 @@
           </w:tcPr>
           <w:p>
             <w:pPr>
+              <w:spacing w:line="360" w:lineRule="auto"/>
               <w:cnfStyle w:val="000000000000" w:firstRow="0" w:lastRow="0" w:firstColumn="0" w:lastColumn="0" w:oddVBand="0" w:evenVBand="0" w:oddHBand="0" w:evenHBand="0" w:firstRowFirstColumn="0" w:firstRowLastColumn="0" w:lastRowFirstColumn="0" w:lastRowLastColumn="0"/>
             </w:pPr>
             <w:r>
@@ -6572,7 +6679,11 @@
             <w:tcW w:w="1838" w:type="dxa"/>
           </w:tcPr>
           <w:p>
-            <w:r>
+            <w:pPr>
+              <w:spacing w:line="360" w:lineRule="auto"/>
+            </w:pPr>
+            <w:r>
+              <w:lastRenderedPageBreak/>
               <w:t>Google Chrome</w:t>
             </w:r>
           </w:p>
@@ -6583,6 +6694,7 @@
           </w:tcPr>
           <w:p>
             <w:pPr>
+              <w:spacing w:line="360" w:lineRule="auto"/>
               <w:cnfStyle w:val="000000100000" w:firstRow="0" w:lastRow="0" w:firstColumn="0" w:lastColumn="0" w:oddVBand="0" w:evenVBand="0" w:oddHBand="1" w:evenHBand="0" w:firstRowFirstColumn="0" w:firstRowLastColumn="0" w:lastRowFirstColumn="0" w:lastRowLastColumn="0"/>
             </w:pPr>
             <w:r>
@@ -6598,6 +6710,9 @@
             <w:tcW w:w="1838" w:type="dxa"/>
           </w:tcPr>
           <w:p>
+            <w:pPr>
+              <w:spacing w:line="360" w:lineRule="auto"/>
+            </w:pPr>
             <w:r>
               <w:t>Proto.io</w:t>
             </w:r>
@@ -6609,31 +6724,29 @@
           </w:tcPr>
           <w:p>
             <w:pPr>
+              <w:spacing w:line="360" w:lineRule="auto"/>
               <w:cnfStyle w:val="000000000000" w:firstRow="0" w:lastRow="0" w:firstColumn="0" w:lastColumn="0" w:oddVBand="0" w:evenVBand="0" w:oddHBand="0" w:evenHBand="0" w:firstRowFirstColumn="0" w:firstRowLastColumn="0" w:lastRowFirstColumn="0" w:lastRowLastColumn="0"/>
             </w:pPr>
             <w:r>
-              <w:t>An online tool was used to create design prototypes to use as a guid to how that application should look like. This was dependant on how customizable the</w:t>
-            </w:r>
-            <w:r>
-              <w:t xml:space="preserve"> python </w:t>
-            </w:r>
-            <w:r>
-              <w:t>librar</w:t>
-            </w:r>
-            <w:r>
-              <w:t>y was</w:t>
-            </w:r>
-            <w:r>
-              <w:t xml:space="preserve"> </w:t>
+              <w:t>An online tool was used to create design prototypes to use as a guid</w:t>
+            </w:r>
+            <w:r>
+              <w:t>e</w:t>
+            </w:r>
+            <w:r>
+              <w:t xml:space="preserve"> to how that application should look like. </w:t>
+            </w:r>
+            <w:r>
+              <w:t>This also had the tools to show which button when clicked would go to which page.</w:t>
             </w:r>
           </w:p>
         </w:tc>
       </w:tr>
     </w:tbl>
-    <w:p/>
     <w:p>
       <w:pPr>
         <w:pStyle w:val="Heading2"/>
+        <w:spacing w:line="360" w:lineRule="auto"/>
         <w:rPr>
           <w:sz w:val="22"/>
           <w:szCs w:val="22"/>
@@ -6643,84 +6756,625 @@
     <w:p>
       <w:pPr>
         <w:pStyle w:val="Heading2"/>
-        <w:rPr>
-          <w:sz w:val="22"/>
-          <w:szCs w:val="22"/>
-        </w:rPr>
+        <w:spacing w:line="360" w:lineRule="auto"/>
+        <w:rPr>
+          <w:sz w:val="22"/>
+          <w:szCs w:val="22"/>
+        </w:rPr>
+      </w:pPr>
+      <w:r>
+        <w:rPr>
+          <w:sz w:val="22"/>
+          <w:szCs w:val="22"/>
+        </w:rPr>
+        <w:t>4.</w:t>
+      </w:r>
+      <w:r>
+        <w:rPr>
+          <w:sz w:val="22"/>
+          <w:szCs w:val="22"/>
+        </w:rPr>
+        <w:t>2.2</w:t>
+      </w:r>
+      <w:r>
+        <w:rPr>
+          <w:sz w:val="22"/>
+          <w:szCs w:val="22"/>
+        </w:rPr>
+        <w:t xml:space="preserve"> </w:t>
+      </w:r>
+      <w:bookmarkEnd w:id="37"/>
+      <w:r>
+        <w:rPr>
+          <w:sz w:val="22"/>
+          <w:szCs w:val="22"/>
+        </w:rPr>
+        <w:t>Workflow Plan</w:t>
+      </w:r>
+    </w:p>
+    <w:p>
+      <w:pPr>
+        <w:spacing w:line="360" w:lineRule="auto"/>
+      </w:pPr>
+      <w:r>
+        <w:t xml:space="preserve">The plan was based on the Methodology mentioned is section 4.1. The Idea was that I would start working on the main parts of the project such as the UI and Database as if there were problems with these and I would have to change the structure or language of my application I could do so without going too deep into the project. I started </w:t>
+      </w:r>
+      <w:r>
+        <w:t>with the plan of having 3 workflows/sprints where I would work on them first however I realised that towards the end of development I had done 4. Each workflow began with planning then research then development and finally testing. These 4 stages were necessary as without the help and criticism of testers I would not be able to catch bugs without thoroughly testing the sections individually. Each sprint varied with duration and in those sprits time spent on the 4 stages also varied. The UI Paths section taking the most time for research and development</w:t>
+      </w:r>
+      <w:r>
+        <w:t>; where as the GUI sprint taking the most time on testing and making fixes.</w:t>
+      </w:r>
+      <w:r>
+        <w:t xml:space="preserve"> </w:t>
+      </w:r>
+    </w:p>
+    <w:p>
+      <w:pPr>
+        <w:pStyle w:val="Heading3"/>
+        <w:spacing w:line="360" w:lineRule="auto"/>
+        <w:rPr>
+          <w:sz w:val="22"/>
+          <w:szCs w:val="22"/>
+        </w:rPr>
+      </w:pPr>
+      <w:r>
+        <w:rPr>
+          <w:sz w:val="22"/>
+          <w:szCs w:val="22"/>
+        </w:rPr>
+        <w:t>4.2.</w:t>
+      </w:r>
+      <w:r>
+        <w:rPr>
+          <w:sz w:val="22"/>
+          <w:szCs w:val="22"/>
+        </w:rPr>
+        <w:t>3</w:t>
+      </w:r>
+      <w:r>
+        <w:rPr>
+          <w:sz w:val="22"/>
+          <w:szCs w:val="22"/>
+        </w:rPr>
+        <w:t xml:space="preserve"> </w:t>
+      </w:r>
+      <w:r>
+        <w:rPr>
+          <w:sz w:val="22"/>
+          <w:szCs w:val="22"/>
+        </w:rPr>
+        <w:t>UI Path</w:t>
+      </w:r>
+      <w:r>
+        <w:rPr>
+          <w:sz w:val="22"/>
+          <w:szCs w:val="22"/>
+        </w:rPr>
+        <w:t xml:space="preserve"> Design</w:t>
+      </w:r>
+      <w:r>
+        <w:rPr>
+          <w:sz w:val="22"/>
+          <w:szCs w:val="22"/>
+        </w:rPr>
+        <w:t xml:space="preserve"> – workflow 1</w:t>
+      </w:r>
+    </w:p>
+    <w:p>
+      <w:pPr>
+        <w:spacing w:line="360" w:lineRule="auto"/>
+      </w:pPr>
+      <w:r>
+        <w:t xml:space="preserve">The UI Path of the application was the section that would automate the processes that a normal person would do when trying to pay for a ticket online. This knowledge of UI path was something I spoke to my supervisor about which he had informed me about as I didn’t know that this was the way moving forward. The UI Path is a programming way of creating paths </w:t>
+      </w:r>
+      <w:r>
+        <w:t xml:space="preserve">for the script to follow to be able to automate a repetitive process. This way the same task could be done again and again with just one set up automation. Web scraping allows the automation that is set up to extract data from these websites without any manual labour which would take much more time. Using this data like where tickets where issued, the price of the PCN and the other details regarding the PCN could be extracted to the python script and be used for the application. </w:t>
+      </w:r>
+      <w:r>
+        <w:t>The benefits of web automation are that it is cost-effective, easy to implement, low maintenance and speed, accurate with data and an effective way of managing data(</w:t>
+      </w:r>
+      <w:r>
+        <w:t>raluca-p.medium.com</w:t>
+      </w:r>
+      <w:r>
+        <w:t>, March 2021) .</w:t>
+      </w:r>
+    </w:p>
+    <w:p>
+      <w:pPr>
+        <w:pStyle w:val="Heading4"/>
+        <w:spacing w:line="360" w:lineRule="auto"/>
+        <w:rPr>
+          <w:i w:val="0"/>
+          <w:iCs w:val="0"/>
+        </w:rPr>
+      </w:pPr>
+      <w:r>
+        <w:rPr>
+          <w:i w:val="0"/>
+          <w:iCs w:val="0"/>
+        </w:rPr>
+        <w:lastRenderedPageBreak/>
+        <w:t>4.2.3.1 UI Path Research</w:t>
+      </w:r>
+    </w:p>
+    <w:p>
+      <w:pPr>
+        <w:pStyle w:val="Heading5"/>
+        <w:spacing w:line="360" w:lineRule="auto"/>
+      </w:pPr>
+      <w:r>
+        <w:t>4.2.3.1.1 Decisions</w:t>
+      </w:r>
+    </w:p>
+    <w:p>
+      <w:pPr>
+        <w:spacing w:line="360" w:lineRule="auto"/>
+      </w:pPr>
+      <w:r>
+        <w:t xml:space="preserve">I started of with researching which was the best language to write the application in and which language would be the easiest for me to learn the new syntax and manage to build the project without spending too much time on learning the language. The 2 options were Java and Python and from my research I had found that </w:t>
+      </w:r>
+      <w:r>
+        <w:t>Python</w:t>
+      </w:r>
+      <w:r>
+        <w:t xml:space="preserve"> had a dedicated Library which was widely used for </w:t>
+      </w:r>
+      <w:r>
+        <w:t>web automation and that It would have been a very cost effective way of creating the automation side of the application. I had hesitations with python and when it came to making  a GUI for the application however Python also had a library for that as well which I had later found out. For these reason and what is mentioned above in section 3.3 I decided that Python would be the main language I would use for coding and that there would be less issues than coding in multiple languages.</w:t>
+      </w:r>
+    </w:p>
+    <w:p>
+      <w:pPr>
+        <w:pStyle w:val="Heading5"/>
+        <w:spacing w:line="360" w:lineRule="auto"/>
+      </w:pPr>
+      <w:r>
+        <w:t>4.2.3.1.2 Selenium Library</w:t>
+      </w:r>
+    </w:p>
+    <w:p>
+      <w:pPr>
+        <w:spacing w:line="360" w:lineRule="auto"/>
+      </w:pPr>
+      <w:r>
+        <w:t xml:space="preserve">From my research I had gathered that the best way to use web automation through python was to use a python module called Selenium which worked very simply. The way It was designed was that you could tell a python script to find something on a webpage by just using the ‘XPath’ of that specific thing. This was easy to do using the ‘developer tools – inspect elements’ tool on google chrome. From finding the XPath I could either retrieve data, </w:t>
+      </w:r>
+      <w:r>
+        <w:t>type into a input box or click buttons. With this simple tool I could learn the process manually first and then begin to automate it. ‘</w:t>
+      </w:r>
+      <w:r>
+        <w:t>Selenium is a strong set of tools that firmly supports the quick development of test automation of web applications</w:t>
+      </w:r>
+      <w:r>
+        <w:t>’</w:t>
+      </w:r>
+      <w:r>
+        <w:t xml:space="preserve"> (</w:t>
+      </w:r>
+      <w:r>
+        <w:t>geeksforgeeks.org</w:t>
+      </w:r>
+      <w:r>
+        <w:t xml:space="preserve">, February 2022). </w:t>
+      </w:r>
+      <w:r>
+        <w:t xml:space="preserve"> </w:t>
+      </w:r>
+      <w:r>
+        <w:t>Using this to my benefit I used the tools provided to automate the entire process from entering the ‘PCN Number’ to the point where after the ticket is paid for the council website would send the receipt via email.</w:t>
+      </w:r>
+    </w:p>
+    <w:p>
+      <w:pPr>
+        <w:pStyle w:val="Heading5"/>
+        <w:spacing w:line="360" w:lineRule="auto"/>
+      </w:pPr>
+      <w:r>
+        <w:t xml:space="preserve">4.2.3.1.3 Redbridge Council </w:t>
+      </w:r>
+      <w:r>
+        <w:t>W</w:t>
+      </w:r>
+      <w:r>
+        <w:t>ebsite.</w:t>
+      </w:r>
+    </w:p>
+    <w:p>
+      <w:pPr>
+        <w:spacing w:line="360" w:lineRule="auto"/>
+      </w:pPr>
+      <w:r>
+        <w:t>After understanding the tools and techniques I would use to automate the website I needed some time to study the website and how it worked. Using tickets paid for in the past and the new one that I had received I repeatedly went through the process marking down which button to click and where to write the details so I could have a written order before I started to programme it.</w:t>
+      </w:r>
+    </w:p>
+    <w:p>
+      <w:pPr>
+        <w:pStyle w:val="Heading4"/>
+        <w:spacing w:line="360" w:lineRule="auto"/>
+        <w:rPr>
+          <w:i w:val="0"/>
+          <w:iCs w:val="0"/>
+        </w:rPr>
+      </w:pPr>
+      <w:r>
+        <w:rPr>
+          <w:i w:val="0"/>
+          <w:iCs w:val="0"/>
+        </w:rPr>
+        <w:t>4.2.3.2 UI Path Development</w:t>
+      </w:r>
+    </w:p>
+    <w:p>
+      <w:pPr>
+        <w:spacing w:line="360" w:lineRule="auto"/>
+      </w:pPr>
+      <w:r>
+        <w:t xml:space="preserve">When I started the development of the automation I realised that retrieving data like the contravention details and imaged were pointless as I wanted the user to see the entire automation in front of them. This way the user could see the images and the details of the PCN charge that differed from the physical notice that they would have at hand. </w:t>
+      </w:r>
+      <w:r>
+        <w:t xml:space="preserve">The second problem that arose was the authentication of payment that if this had failed there would be no way of the user knowing as </w:t>
+      </w:r>
+      <w:r>
+        <w:lastRenderedPageBreak/>
+        <w:t>different cards work differently and sometimes require users to authenticate the payment using their mobile devices. From this I realised that I had to put a stop in the automation if an error like that arose as this would then allow the user to work on the reason at their own pace and then let them continue the remained of the process manually as this would make it easier for the application script and also the user as they would not have to fight the automation to stop and allow them to change any details. As I had mentioned in my PDD I wanted to introduce ways in which the user could also appeal the claim but I chose not to do this as this would expand the scope of the project making more room for errors and the main functionality of the application.</w:t>
+      </w:r>
+      <w:r>
+        <w:t xml:space="preserve"> I also decided not to integrate image recognition as this would mean that either the application would have to become a mobile one or that the user would have to upload photos onto their laptop. Either way increasing the number of steps which would go against the whole point of the application which is to make the boring process automated so that it would be faster than doing it manually.</w:t>
+      </w:r>
+    </w:p>
+    <w:p>
+      <w:pPr>
+        <w:pStyle w:val="Heading4"/>
+        <w:spacing w:line="360" w:lineRule="auto"/>
+        <w:rPr>
+          <w:i w:val="0"/>
+          <w:iCs w:val="0"/>
+        </w:rPr>
+      </w:pPr>
+      <w:r>
+        <w:rPr>
+          <w:i w:val="0"/>
+          <w:iCs w:val="0"/>
+        </w:rPr>
+        <w:t>4.2.3.</w:t>
+      </w:r>
+      <w:r>
+        <w:rPr>
+          <w:i w:val="0"/>
+          <w:iCs w:val="0"/>
+        </w:rPr>
+        <w:t>3</w:t>
+      </w:r>
+      <w:r>
+        <w:rPr>
+          <w:i w:val="0"/>
+          <w:iCs w:val="0"/>
+        </w:rPr>
+        <w:t xml:space="preserve"> UI Path </w:t>
+      </w:r>
+      <w:r>
+        <w:rPr>
+          <w:i w:val="0"/>
+          <w:iCs w:val="0"/>
+        </w:rPr>
+        <w:t>Testing</w:t>
+      </w:r>
+    </w:p>
+    <w:p>
+      <w:pPr>
+        <w:spacing w:line="360" w:lineRule="auto"/>
+      </w:pPr>
+      <w:r>
+        <w:t xml:space="preserve">After writing the complete script for the automation I ran multiple tests to develop the code more. Tests like wrong PCN number and wrong car registration number </w:t>
+      </w:r>
+      <w:r>
+        <w:t>were some of the first test I did to see if the application could handle it. As I had not coded the error handling I had to spend more time researching how to handle the errors thrown which would terminate the automation. After those bugs were fixed I started working on the data validation section of the automation and then I had realised that this could all be done when users would make their own accounts so no to put much strain on the automation itself I should validate the data entries from the user before they went into the automation.</w:t>
+      </w:r>
+    </w:p>
+    <w:p>
+      <w:pPr>
+        <w:pStyle w:val="Heading3"/>
+        <w:rPr>
+          <w:sz w:val="22"/>
+          <w:szCs w:val="22"/>
+        </w:rPr>
+      </w:pPr>
+      <w:r>
+        <w:rPr>
+          <w:sz w:val="22"/>
+          <w:szCs w:val="22"/>
+        </w:rPr>
+        <w:t>4.2.</w:t>
+      </w:r>
+      <w:r>
+        <w:rPr>
+          <w:sz w:val="22"/>
+          <w:szCs w:val="22"/>
+        </w:rPr>
+        <w:t>4</w:t>
+      </w:r>
+      <w:r>
+        <w:rPr>
+          <w:sz w:val="22"/>
+          <w:szCs w:val="22"/>
+        </w:rPr>
+        <w:t xml:space="preserve"> </w:t>
+      </w:r>
+      <w:r>
+        <w:rPr>
+          <w:sz w:val="22"/>
+          <w:szCs w:val="22"/>
+        </w:rPr>
+        <w:t xml:space="preserve">Database </w:t>
+      </w:r>
+      <w:r>
+        <w:rPr>
+          <w:sz w:val="22"/>
+          <w:szCs w:val="22"/>
+        </w:rPr>
+        <w:t xml:space="preserve">– workflow </w:t>
+      </w:r>
+      <w:r>
+        <w:rPr>
+          <w:sz w:val="22"/>
+          <w:szCs w:val="22"/>
+        </w:rPr>
+        <w:t>2</w:t>
+      </w:r>
+    </w:p>
+    <w:p>
+      <w:pPr>
+        <w:pStyle w:val="Heading4"/>
+        <w:rPr>
+          <w:i w:val="0"/>
+          <w:iCs w:val="0"/>
+        </w:rPr>
+      </w:pPr>
+      <w:r>
+        <w:rPr>
+          <w:i w:val="0"/>
+          <w:iCs w:val="0"/>
+        </w:rPr>
+        <w:t>4.2.4.1 Database Design</w:t>
+      </w:r>
+    </w:p>
+    <w:p>
+      <w:pPr>
+        <w:spacing w:line="360" w:lineRule="auto"/>
+      </w:pPr>
+      <w:r>
+        <w:t>At the start of the project I started off with</w:t>
+      </w:r>
+      <w:r>
+        <w:t xml:space="preserve"> </w:t>
+      </w:r>
+      <w:r>
+        <w:t>noting down the information needed from the user before the automation started so that there would not be any need of interruptions during the automation. I then began to focus on the login aspect of my application and what details from the user would be needed then.</w:t>
+      </w:r>
+      <w:r>
+        <w:t xml:space="preserve"> This meant that if the user was able to login to access their private details I could have multiple users on the same computer so that multiple people could use the application. </w:t>
+      </w:r>
+      <w:r>
+        <w:t>Before commencing on development I used software Visual paradigm</w:t>
+      </w:r>
+      <w:r>
+        <w:t xml:space="preserve"> </w:t>
+      </w:r>
+      <w:r>
+        <w:t xml:space="preserve">to design </w:t>
+      </w:r>
+      <w:r>
+        <w:t xml:space="preserve">the database as mentioned in section 4.2.1 . </w:t>
+      </w:r>
+    </w:p>
+    <w:p>
+      <w:pPr>
+        <w:pStyle w:val="Heading4"/>
+        <w:rPr>
+          <w:i w:val="0"/>
+          <w:iCs w:val="0"/>
+        </w:rPr>
+      </w:pPr>
+      <w:r>
+        <w:rPr>
+          <w:i w:val="0"/>
+          <w:iCs w:val="0"/>
+        </w:rPr>
+        <w:t>4.2.</w:t>
+      </w:r>
+      <w:r>
+        <w:rPr>
+          <w:i w:val="0"/>
+          <w:iCs w:val="0"/>
+        </w:rPr>
+        <w:t>4.2 Database Development</w:t>
+      </w:r>
+    </w:p>
+    <w:p>
+      <w:pPr>
+        <w:spacing w:line="360" w:lineRule="auto"/>
+      </w:pPr>
+      <w:r>
+        <w:t>Using the design software I could understand and create the connections between the tables in the database and then using the tool provided turn the diagram into SQL code which I would run in MySQL Workbench 8.0 CE to create the database.</w:t>
+      </w:r>
+      <w:r>
+        <w:t xml:space="preserve"> After creating the database I ran some test data</w:t>
+      </w:r>
+      <w:r>
+        <w:t xml:space="preserve"> </w:t>
+      </w:r>
+      <w:r>
+        <w:lastRenderedPageBreak/>
+        <w:t>through the database using the SQL file editor provided so that I could see how data would be saved in the database and if the correct connections were being made.</w:t>
+      </w:r>
+    </w:p>
+    <w:p>
+      <w:pPr>
+        <w:pStyle w:val="Heading4"/>
+        <w:rPr>
+          <w:i w:val="0"/>
+          <w:iCs w:val="0"/>
+        </w:rPr>
+      </w:pPr>
+      <w:r>
+        <w:rPr>
+          <w:i w:val="0"/>
+          <w:iCs w:val="0"/>
+        </w:rPr>
+        <w:t>4.2.4.</w:t>
+      </w:r>
+      <w:r>
+        <w:rPr>
+          <w:i w:val="0"/>
+          <w:iCs w:val="0"/>
+        </w:rPr>
+        <w:t>3</w:t>
+      </w:r>
+      <w:r>
+        <w:rPr>
+          <w:i w:val="0"/>
+          <w:iCs w:val="0"/>
+        </w:rPr>
+        <w:t xml:space="preserve"> Database </w:t>
+      </w:r>
+      <w:r>
+        <w:rPr>
+          <w:i w:val="0"/>
+          <w:iCs w:val="0"/>
+        </w:rPr>
+        <w:t>Testing</w:t>
+      </w:r>
+    </w:p>
+    <w:p>
+      <w:r>
+        <w:t xml:space="preserve">I had finished the development of the database but know needed to focus on testing the data entry points. U sing the tools provided I changed the data type to accommodate for integer entries thet would start with zero as the database would accept a number like ‘012’ and make it into the number ‘12’ cutting out the </w:t>
+      </w:r>
+      <w:r>
+        <w:t>‘0’. The simplest fix for this was to enter the data like a String as so that the database would not change the entries. Other tests where done to make sure that the database would be able to find user details correctly or not to which there where no issues. I also needed to save the syntax for data entry and data retrieval as this would be needed for the data read and write section of the automation.</w:t>
+      </w:r>
+    </w:p>
+    <w:p>
+      <w:pPr>
+        <w:pStyle w:val="Heading3"/>
+        <w:rPr>
+          <w:sz w:val="22"/>
+          <w:szCs w:val="22"/>
+        </w:rPr>
+      </w:pPr>
+      <w:r>
+        <w:rPr>
+          <w:sz w:val="22"/>
+          <w:szCs w:val="22"/>
+        </w:rPr>
+        <w:t>4.2.4</w:t>
+      </w:r>
+      <w:r>
+        <w:rPr>
+          <w:sz w:val="22"/>
+          <w:szCs w:val="22"/>
+        </w:rPr>
+        <w:t xml:space="preserve"> </w:t>
+      </w:r>
+      <w:r>
+        <w:rPr>
+          <w:sz w:val="22"/>
+          <w:szCs w:val="22"/>
+        </w:rPr>
+        <w:t>GUI (Graphical User Interface)</w:t>
+      </w:r>
+      <w:r>
+        <w:rPr>
+          <w:sz w:val="22"/>
+          <w:szCs w:val="22"/>
+        </w:rPr>
+        <w:t xml:space="preserve"> </w:t>
+      </w:r>
+      <w:r>
+        <w:rPr>
+          <w:sz w:val="22"/>
+          <w:szCs w:val="22"/>
+        </w:rPr>
+        <w:t xml:space="preserve">– workflow </w:t>
+      </w:r>
+      <w:r>
+        <w:rPr>
+          <w:sz w:val="22"/>
+          <w:szCs w:val="22"/>
+        </w:rPr>
+        <w:t>3</w:t>
+      </w:r>
+    </w:p>
+    <w:p>
+      <w:pPr>
+        <w:pStyle w:val="Heading4"/>
+        <w:rPr>
+          <w:i w:val="0"/>
+          <w:iCs w:val="0"/>
+        </w:rPr>
+      </w:pPr>
+      <w:r>
+        <w:rPr>
+          <w:i w:val="0"/>
+          <w:iCs w:val="0"/>
+        </w:rPr>
+        <w:t xml:space="preserve">4.2.4.1 </w:t>
+      </w:r>
+      <w:r>
+        <w:rPr>
+          <w:i w:val="0"/>
+          <w:iCs w:val="0"/>
+        </w:rPr>
+        <w:t>GUI</w:t>
+      </w:r>
+      <w:r>
+        <w:rPr>
+          <w:i w:val="0"/>
+          <w:iCs w:val="0"/>
+        </w:rPr>
+        <w:t xml:space="preserve"> Design</w:t>
+      </w:r>
+    </w:p>
+    <w:p>
+      <w:pPr>
+        <w:spacing w:line="360" w:lineRule="auto"/>
+      </w:pPr>
+      <w:r>
+        <w:t xml:space="preserve">Using the tools mentioned above in section 4.2.1 I used </w:t>
+      </w:r>
+      <w:r>
+        <w:t>Proto.io</w:t>
+      </w:r>
+      <w:r>
+        <w:t xml:space="preserve"> to create prototypes of how the applications should look. The Idea was to use simple colours and </w:t>
+      </w:r>
+      <w:r>
+        <w:t xml:space="preserve">a clear layout for the structure of the application’s GUI as this would </w:t>
+      </w:r>
+      <w:r>
+        <w:t>not distract the user from the intended purpose of the application and not to overcomplicate it. My aim was to have max 4 pages where all functions of the applications would be present on which would provide a fast and simple use of the application to the user.</w:t>
+      </w:r>
+    </w:p>
+    <w:p>
+      <w:pPr>
+        <w:spacing w:line="360" w:lineRule="auto"/>
+      </w:pPr>
+    </w:p>
+    <w:p>
+      <w:pPr>
+        <w:spacing w:line="360" w:lineRule="auto"/>
+      </w:pPr>
+    </w:p>
+    <w:p>
+      <w:pPr>
+        <w:spacing w:line="360" w:lineRule="auto"/>
       </w:pPr>
     </w:p>
     <w:p>
       <w:pPr>
         <w:pStyle w:val="Heading2"/>
-        <w:rPr>
-          <w:sz w:val="22"/>
-          <w:szCs w:val="22"/>
-        </w:rPr>
-      </w:pPr>
-    </w:p>
-    <w:p>
-      <w:pPr>
-        <w:pStyle w:val="Heading2"/>
-        <w:rPr>
-          <w:sz w:val="22"/>
-          <w:szCs w:val="22"/>
-        </w:rPr>
-      </w:pPr>
-    </w:p>
-    <w:p>
-      <w:pPr>
-        <w:pStyle w:val="Heading2"/>
-        <w:rPr>
-          <w:sz w:val="22"/>
-          <w:szCs w:val="22"/>
-        </w:rPr>
-      </w:pPr>
-    </w:p>
-    <w:p>
-      <w:pPr>
-        <w:pStyle w:val="Heading2"/>
-        <w:rPr>
-          <w:sz w:val="22"/>
-          <w:szCs w:val="22"/>
-        </w:rPr>
-      </w:pPr>
-      <w:r>
-        <w:rPr>
-          <w:sz w:val="22"/>
-          <w:szCs w:val="22"/>
-        </w:rPr>
-        <w:t>4.</w:t>
-      </w:r>
-      <w:r>
-        <w:rPr>
-          <w:sz w:val="22"/>
-          <w:szCs w:val="22"/>
-        </w:rPr>
-        <w:t>3</w:t>
-      </w:r>
-      <w:r>
-        <w:rPr>
-          <w:sz w:val="22"/>
-          <w:szCs w:val="22"/>
-        </w:rPr>
-        <w:t xml:space="preserve"> </w:t>
-      </w:r>
-      <w:r>
-        <w:rPr>
-          <w:sz w:val="22"/>
-          <w:szCs w:val="22"/>
-        </w:rPr>
-        <w:t>Design</w:t>
-      </w:r>
-      <w:bookmarkEnd w:id="37"/>
-    </w:p>
-    <w:p/>
-    <w:p/>
-    <w:p/>
-    <w:p/>
-    <w:p>
-      <w:pPr>
-        <w:pStyle w:val="Heading2"/>
+        <w:spacing w:line="360" w:lineRule="auto"/>
         <w:rPr>
           <w:sz w:val="22"/>
           <w:szCs w:val="22"/>
@@ -6732,7 +7386,6 @@
           <w:sz w:val="22"/>
           <w:szCs w:val="22"/>
         </w:rPr>
-        <w:lastRenderedPageBreak/>
         <w:t xml:space="preserve">4.4 </w:t>
       </w:r>
       <w:r>
@@ -6744,9 +7397,14 @@
       </w:r>
       <w:bookmarkEnd w:id="39"/>
     </w:p>
-    <w:p/>
-    <w:p>
-      <w:pPr>
+    <w:p>
+      <w:pPr>
+        <w:spacing w:line="360" w:lineRule="auto"/>
+      </w:pPr>
+    </w:p>
+    <w:p>
+      <w:pPr>
+        <w:spacing w:line="360" w:lineRule="auto"/>
         <w:rPr>
           <w:rFonts w:eastAsiaTheme="majorEastAsia" w:cstheme="minorHAnsi"/>
           <w:color w:val="2F5496" w:themeColor="accent1" w:themeShade="BF"/>
@@ -8755,6 +9413,48 @@
       <w:szCs w:val="24"/>
     </w:rPr>
   </w:style>
+  <w:style w:type="paragraph" w:styleId="Heading4">
+    <w:name w:val="heading 4"/>
+    <w:basedOn w:val="Normal"/>
+    <w:next w:val="Normal"/>
+    <w:link w:val="Heading4Char"/>
+    <w:uiPriority w:val="9"/>
+    <w:unhideWhenUsed/>
+    <w:qFormat/>
+    <w:rsid w:val="00A54CF3"/>
+    <w:pPr>
+      <w:keepNext/>
+      <w:keepLines/>
+      <w:spacing w:before="40" w:after="0"/>
+      <w:outlineLvl w:val="3"/>
+    </w:pPr>
+    <w:rPr>
+      <w:rFonts w:asciiTheme="majorHAnsi" w:eastAsiaTheme="majorEastAsia" w:hAnsiTheme="majorHAnsi" w:cstheme="majorBidi"/>
+      <w:i/>
+      <w:iCs/>
+      <w:color w:val="2F5496" w:themeColor="accent1" w:themeShade="BF"/>
+    </w:rPr>
+  </w:style>
+  <w:style w:type="paragraph" w:styleId="Heading5">
+    <w:name w:val="heading 5"/>
+    <w:basedOn w:val="Normal"/>
+    <w:next w:val="Normal"/>
+    <w:link w:val="Heading5Char"/>
+    <w:uiPriority w:val="9"/>
+    <w:unhideWhenUsed/>
+    <w:qFormat/>
+    <w:rsid w:val="00750DD5"/>
+    <w:pPr>
+      <w:keepNext/>
+      <w:keepLines/>
+      <w:spacing w:before="40" w:after="0"/>
+      <w:outlineLvl w:val="4"/>
+    </w:pPr>
+    <w:rPr>
+      <w:rFonts w:asciiTheme="majorHAnsi" w:eastAsiaTheme="majorEastAsia" w:hAnsiTheme="majorHAnsi" w:cstheme="majorBidi"/>
+      <w:color w:val="2F5496" w:themeColor="accent1" w:themeShade="BF"/>
+    </w:rPr>
+  </w:style>
   <w:style w:type="character" w:default="1" w:styleId="DefaultParagraphFont">
     <w:name w:val="Default Paragraph Font"/>
     <w:uiPriority w:val="1"/>
@@ -9073,6 +9773,30 @@
       </w:tcPr>
     </w:tblStylePr>
   </w:style>
+  <w:style w:type="character" w:customStyle="1" w:styleId="Heading4Char">
+    <w:name w:val="Heading 4 Char"/>
+    <w:basedOn w:val="DefaultParagraphFont"/>
+    <w:link w:val="Heading4"/>
+    <w:uiPriority w:val="9"/>
+    <w:rsid w:val="00A54CF3"/>
+    <w:rPr>
+      <w:rFonts w:asciiTheme="majorHAnsi" w:eastAsiaTheme="majorEastAsia" w:hAnsiTheme="majorHAnsi" w:cstheme="majorBidi"/>
+      <w:i/>
+      <w:iCs/>
+      <w:color w:val="2F5496" w:themeColor="accent1" w:themeShade="BF"/>
+    </w:rPr>
+  </w:style>
+  <w:style w:type="character" w:customStyle="1" w:styleId="Heading5Char">
+    <w:name w:val="Heading 5 Char"/>
+    <w:basedOn w:val="DefaultParagraphFont"/>
+    <w:link w:val="Heading5"/>
+    <w:uiPriority w:val="9"/>
+    <w:rsid w:val="00750DD5"/>
+    <w:rPr>
+      <w:rFonts w:asciiTheme="majorHAnsi" w:eastAsiaTheme="majorEastAsia" w:hAnsiTheme="majorHAnsi" w:cstheme="majorBidi"/>
+      <w:color w:val="2F5496" w:themeColor="accent1" w:themeShade="BF"/>
+    </w:rPr>
+  </w:style>
 </w:styles>
 </file>
 

</xml_diff>